<commit_message>
General updates for Conversation sprint
</commit_message>
<xml_diff>
--- a/Docs/ScaffoldDevelopment.docx
+++ b/Docs/ScaffoldDevelopment.docx
@@ -36,7 +36,7 @@
         <w:rPr>
           <w:noProof/>
         </w:rPr>
-        <w:t>Tuesday, October 20, 2020</w:t>
+        <w:t>Wednesday, October 21, 2020</w:t>
       </w:r>
       <w:r>
         <w:fldChar w:fldCharType="end"/>
@@ -1185,7 +1185,19 @@
     </w:p>
     <w:p>
       <w:r>
-        <w:t>The editor uses only three types of nodes. Each of the node types is specialized in what can possibly happen at a certain step.</w:t>
+        <w:t xml:space="preserve">The editor </w:t>
+      </w:r>
+      <w:r>
+        <w:t>offers</w:t>
+      </w:r>
+      <w:r>
+        <w:t xml:space="preserve"> </w:t>
+      </w:r>
+      <w:r>
+        <w:t>multiple</w:t>
+      </w:r>
+      <w:r>
+        <w:t xml:space="preserve"> types of nodes. Each of the node types is specialized in what can possibly happen at a certain step.</w:t>
       </w:r>
     </w:p>
     <w:p/>
@@ -1631,24 +1643,35 @@
       </w:tr>
     </w:tbl>
     <w:p/>
+    <w:p>
+      <w:pPr>
+        <w:pStyle w:val="Heading3"/>
+      </w:pPr>
+      <w:r>
+        <w:t>Delay</w:t>
+      </w:r>
+    </w:p>
+    <w:p>
+      <w:r>
+        <w:t>The delay node is similar to the fork node in socket connections. It differs from the fork, however, in that none of the output sockets has a user answer, and all output sockets are all followed simultaneously.</w:t>
+      </w:r>
+    </w:p>
     <w:p/>
     <w:p>
-      <w:pPr>
-        <w:pStyle w:val="Heading3"/>
-      </w:pPr>
-      <w:r>
-        <w:t>Termination</w:t>
-      </w:r>
-    </w:p>
-    <w:p>
-      <w:r>
-        <w:t>The termination node has a single input capable of receiving signals but no output nodes.</w:t>
-      </w:r>
-    </w:p>
-    <w:p/>
-    <w:p>
-      <w:r>
-        <w:t>Following are some of the notable traits of the termination node.</w:t>
+      <w:r>
+        <w:t xml:space="preserve">Following are some of the </w:t>
+      </w:r>
+      <w:r>
+        <w:t>characteristics</w:t>
+      </w:r>
+      <w:r>
+        <w:t xml:space="preserve"> of the </w:t>
+      </w:r>
+      <w:r>
+        <w:t>delay</w:t>
+      </w:r>
+      <w:r>
+        <w:t xml:space="preserve"> node.</w:t>
       </w:r>
     </w:p>
     <w:tbl>
@@ -1773,7 +1796,6 @@
           </w:tcPr>
           <w:p>
             <w:r>
-              <w:lastRenderedPageBreak/>
               <w:t>Answers</w:t>
             </w:r>
           </w:p>
@@ -1784,7 +1806,7 @@
           </w:tcPr>
           <w:p>
             <w:r>
-              <w:t>Singular</w:t>
+              <w:t>None</w:t>
             </w:r>
           </w:p>
         </w:tc>
@@ -1799,6 +1821,7 @@
           </w:tcPr>
           <w:p>
             <w:r>
+              <w:lastRenderedPageBreak/>
               <w:t>Output Style</w:t>
             </w:r>
           </w:p>
@@ -1809,7 +1832,7 @@
           </w:tcPr>
           <w:p>
             <w:r>
-              <w:t>None</w:t>
+              <w:t>Multiple</w:t>
             </w:r>
           </w:p>
         </w:tc>
@@ -1832,7 +1855,11 @@
           <w:tcPr>
             <w:tcW w:w="1630" w:type="dxa"/>
           </w:tcPr>
-          <w:p/>
+          <w:p>
+            <w:r>
+              <w:t>Singular</w:t>
+            </w:r>
+          </w:p>
         </w:tc>
       </w:tr>
     </w:tbl>
@@ -1840,6 +1867,211 @@
     <w:p/>
     <w:p>
       <w:pPr>
+        <w:pStyle w:val="Heading3"/>
+      </w:pPr>
+      <w:r>
+        <w:t>Termination</w:t>
+      </w:r>
+    </w:p>
+    <w:p>
+      <w:r>
+        <w:t>The termination node has a single input capable of receiving signals but no output nodes.</w:t>
+      </w:r>
+    </w:p>
+    <w:p/>
+    <w:p>
+      <w:r>
+        <w:t>Following are some of the notable traits of the termination node.</w:t>
+      </w:r>
+    </w:p>
+    <w:tbl>
+      <w:tblPr>
+        <w:tblStyle w:val="TableGrid"/>
+        <w:tblW w:w="0" w:type="auto"/>
+        <w:tblLook w:val="04A0" w:firstRow="1" w:lastRow="0" w:firstColumn="1" w:lastColumn="0" w:noHBand="0" w:noVBand="1"/>
+      </w:tblPr>
+      <w:tblGrid>
+        <w:gridCol w:w="1630"/>
+        <w:gridCol w:w="1630"/>
+      </w:tblGrid>
+      <w:tr>
+        <w:trPr>
+          <w:trHeight w:val="269"/>
+        </w:trPr>
+        <w:tc>
+          <w:tcPr>
+            <w:tcW w:w="1630" w:type="dxa"/>
+            <w:shd w:val="clear" w:color="auto" w:fill="DEEAF6" w:themeFill="accent5" w:themeFillTint="33"/>
+          </w:tcPr>
+          <w:p>
+            <w:r>
+              <w:t>Name</w:t>
+            </w:r>
+          </w:p>
+        </w:tc>
+        <w:tc>
+          <w:tcPr>
+            <w:tcW w:w="1630" w:type="dxa"/>
+            <w:shd w:val="clear" w:color="auto" w:fill="DEEAF6" w:themeFill="accent5" w:themeFillTint="33"/>
+          </w:tcPr>
+          <w:p>
+            <w:r>
+              <w:t>Description</w:t>
+            </w:r>
+          </w:p>
+        </w:tc>
+      </w:tr>
+      <w:tr>
+        <w:trPr>
+          <w:trHeight w:val="269"/>
+        </w:trPr>
+        <w:tc>
+          <w:tcPr>
+            <w:tcW w:w="1630" w:type="dxa"/>
+          </w:tcPr>
+          <w:p>
+            <w:r>
+              <w:t>Inputs</w:t>
+            </w:r>
+          </w:p>
+        </w:tc>
+        <w:tc>
+          <w:tcPr>
+            <w:tcW w:w="1630" w:type="dxa"/>
+          </w:tcPr>
+          <w:p>
+            <w:r>
+              <w:t>1</w:t>
+            </w:r>
+          </w:p>
+        </w:tc>
+      </w:tr>
+      <w:tr>
+        <w:trPr>
+          <w:trHeight w:val="269"/>
+        </w:trPr>
+        <w:tc>
+          <w:tcPr>
+            <w:tcW w:w="1630" w:type="dxa"/>
+          </w:tcPr>
+          <w:p>
+            <w:r>
+              <w:t>Input Source</w:t>
+            </w:r>
+          </w:p>
+        </w:tc>
+        <w:tc>
+          <w:tcPr>
+            <w:tcW w:w="1630" w:type="dxa"/>
+          </w:tcPr>
+          <w:p>
+            <w:r>
+              <w:t>Multiple</w:t>
+            </w:r>
+          </w:p>
+        </w:tc>
+      </w:tr>
+      <w:tr>
+        <w:trPr>
+          <w:trHeight w:val="269"/>
+        </w:trPr>
+        <w:tc>
+          <w:tcPr>
+            <w:tcW w:w="1630" w:type="dxa"/>
+          </w:tcPr>
+          <w:p>
+            <w:r>
+              <w:t>Question</w:t>
+            </w:r>
+          </w:p>
+        </w:tc>
+        <w:tc>
+          <w:tcPr>
+            <w:tcW w:w="1630" w:type="dxa"/>
+          </w:tcPr>
+          <w:p>
+            <w:r>
+              <w:t>None</w:t>
+            </w:r>
+          </w:p>
+        </w:tc>
+      </w:tr>
+      <w:tr>
+        <w:trPr>
+          <w:trHeight w:val="269"/>
+        </w:trPr>
+        <w:tc>
+          <w:tcPr>
+            <w:tcW w:w="1630" w:type="dxa"/>
+          </w:tcPr>
+          <w:p>
+            <w:r>
+              <w:t>Answers</w:t>
+            </w:r>
+          </w:p>
+        </w:tc>
+        <w:tc>
+          <w:tcPr>
+            <w:tcW w:w="1630" w:type="dxa"/>
+          </w:tcPr>
+          <w:p>
+            <w:r>
+              <w:t>Singular</w:t>
+            </w:r>
+          </w:p>
+        </w:tc>
+      </w:tr>
+      <w:tr>
+        <w:trPr>
+          <w:trHeight w:val="269"/>
+        </w:trPr>
+        <w:tc>
+          <w:tcPr>
+            <w:tcW w:w="1630" w:type="dxa"/>
+          </w:tcPr>
+          <w:p>
+            <w:r>
+              <w:t>Output Style</w:t>
+            </w:r>
+          </w:p>
+        </w:tc>
+        <w:tc>
+          <w:tcPr>
+            <w:tcW w:w="1630" w:type="dxa"/>
+          </w:tcPr>
+          <w:p>
+            <w:r>
+              <w:t>None</w:t>
+            </w:r>
+          </w:p>
+        </w:tc>
+      </w:tr>
+      <w:tr>
+        <w:trPr>
+          <w:trHeight w:val="269"/>
+        </w:trPr>
+        <w:tc>
+          <w:tcPr>
+            <w:tcW w:w="1630" w:type="dxa"/>
+          </w:tcPr>
+          <w:p>
+            <w:r>
+              <w:t>Output Targets</w:t>
+            </w:r>
+          </w:p>
+        </w:tc>
+        <w:tc>
+          <w:tcPr>
+            <w:tcW w:w="1630" w:type="dxa"/>
+          </w:tcPr>
+          <w:p/>
+        </w:tc>
+      </w:tr>
+    </w:tbl>
+    <w:p/>
+    <w:p/>
+    <w:p>
+      <w:pPr>
         <w:pStyle w:val="Heading2"/>
       </w:pPr>
       <w:r>
@@ -1924,6 +2156,882 @@
         <w:t>.</w:t>
       </w:r>
     </w:p>
+    <w:p/>
+    <w:p>
+      <w:pPr>
+        <w:pStyle w:val="Heading2"/>
+      </w:pPr>
+      <w:r>
+        <w:t>Undo Principles</w:t>
+      </w:r>
+    </w:p>
+    <w:p>
+      <w:r>
+        <w:t xml:space="preserve">Scaffold's undo system is declarative in nature. </w:t>
+      </w:r>
+      <w:r>
+        <w:t>U</w:t>
+      </w:r>
+      <w:r>
+        <w:t>ndo storage is provided by a stack, to which items can be pushed during normal operation</w:t>
+      </w:r>
+      <w:r>
+        <w:t>, then popped in reverse sequence if requested.</w:t>
+      </w:r>
+    </w:p>
+    <w:p>
+      <w:r>
+        <w:t>Each item in the undo stack is a loose reference to the object and its associated event. It contains the following information.</w:t>
+      </w:r>
+    </w:p>
+    <w:p>
+      <w:pPr>
+        <w:pStyle w:val="ListParagraph"/>
+        <w:numPr>
+          <w:ilvl w:val="0"/>
+          <w:numId w:val="7"/>
+        </w:numPr>
+      </w:pPr>
+      <w:r>
+        <w:rPr>
+          <w:b/>
+          <w:bCs/>
+        </w:rPr>
+        <w:t>Item type</w:t>
+      </w:r>
+      <w:r>
+        <w:t>. The formal name of the item type. For example, "</w:t>
+      </w:r>
+      <w:proofErr w:type="spellStart"/>
+      <w:r>
+        <w:t>NodeType</w:t>
+      </w:r>
+      <w:proofErr w:type="spellEnd"/>
+      <w:r>
+        <w:t>", "String", etc.</w:t>
+      </w:r>
+    </w:p>
+    <w:p>
+      <w:pPr>
+        <w:pStyle w:val="ListParagraph"/>
+        <w:numPr>
+          <w:ilvl w:val="0"/>
+          <w:numId w:val="7"/>
+        </w:numPr>
+      </w:pPr>
+      <w:r>
+        <w:rPr>
+          <w:b/>
+          <w:bCs/>
+        </w:rPr>
+        <w:lastRenderedPageBreak/>
+        <w:t>Item name</w:t>
+      </w:r>
+      <w:r>
+        <w:t>. The identification of the affected object.</w:t>
+      </w:r>
+    </w:p>
+    <w:p>
+      <w:pPr>
+        <w:pStyle w:val="ListParagraph"/>
+        <w:numPr>
+          <w:ilvl w:val="0"/>
+          <w:numId w:val="7"/>
+        </w:numPr>
+      </w:pPr>
+      <w:r>
+        <w:rPr>
+          <w:b/>
+          <w:bCs/>
+        </w:rPr>
+        <w:t>Action type</w:t>
+      </w:r>
+      <w:r>
+        <w:t>. Name of the type of action that has taken place. For example, "Delete", "Add", etc.</w:t>
+      </w:r>
+    </w:p>
+    <w:p>
+      <w:pPr>
+        <w:pStyle w:val="ListParagraph"/>
+        <w:numPr>
+          <w:ilvl w:val="0"/>
+          <w:numId w:val="7"/>
+        </w:numPr>
+      </w:pPr>
+      <w:r>
+        <w:rPr>
+          <w:b/>
+          <w:bCs/>
+        </w:rPr>
+        <w:t>Properties</w:t>
+      </w:r>
+      <w:r>
+        <w:t>. A c</w:t>
+      </w:r>
+      <w:r>
+        <w:t>ollection of notable property values. For each object and action, there might be a number of possible values useful for reestablishing the previous value. This collection contains name/value pairs to aid in the recovery process.</w:t>
+      </w:r>
+    </w:p>
+    <w:p/>
+    <w:p>
+      <w:r>
+        <w:t>When using the undo system, you might notice that other than Properties[x].Value, all of the information found in an undo object is string-based. This serves the double purpose of allowing the undo system to be extensible to system plug-ins that will be implemented at a later date and keeping the overall data requirement low.</w:t>
+      </w:r>
+      <w:r>
+        <w:t xml:space="preserve"> Using this approach, basic analysis techniques can be utilized, first to determine whether the undo action is recognized or pass it to an external connection, then to reconstruct the object from details provided in the description.</w:t>
+      </w:r>
+    </w:p>
+    <w:p>
+      <w:r>
+        <w:t>In sharp contrast, p</w:t>
+      </w:r>
+      <w:r>
+        <w:t xml:space="preserve">revious experience tells us that </w:t>
+      </w:r>
+      <w:r>
+        <w:t>the self-contained object/function/delegate form of undo management consumes several times more memory per object than each object being monitored, and that overhead analysis</w:t>
+      </w:r>
+      <w:r>
+        <w:t xml:space="preserve">, the one thing to avoid during so-called self-contained management, </w:t>
+      </w:r>
+      <w:r>
+        <w:t xml:space="preserve">tends to be required </w:t>
+      </w:r>
+      <w:r>
+        <w:t>in the long run anyway</w:t>
+      </w:r>
+      <w:r>
+        <w:t>, and also tends to be much more complicated due to the abstract delegate nature of its construction</w:t>
+      </w:r>
+      <w:r>
+        <w:t>.</w:t>
+      </w:r>
+    </w:p>
+    <w:p>
+      <w:r>
+        <w:t xml:space="preserve">In this version, the following undo </w:t>
+      </w:r>
+      <w:r>
+        <w:t>actions are possible.</w:t>
+      </w:r>
+    </w:p>
+    <w:tbl>
+      <w:tblPr>
+        <w:tblStyle w:val="TableGrid"/>
+        <w:tblW w:w="0" w:type="auto"/>
+        <w:tblInd w:w="720" w:type="dxa"/>
+        <w:tblLook w:val="04A0" w:firstRow="1" w:lastRow="0" w:firstColumn="1" w:lastColumn="0" w:noHBand="0" w:noVBand="1"/>
+      </w:tblPr>
+      <w:tblGrid>
+        <w:gridCol w:w="1224"/>
+        <w:gridCol w:w="1827"/>
+        <w:gridCol w:w="1239"/>
+        <w:gridCol w:w="4340"/>
+      </w:tblGrid>
+      <w:tr>
+        <w:tc>
+          <w:tcPr>
+            <w:tcW w:w="0" w:type="auto"/>
+            <w:shd w:val="clear" w:color="auto" w:fill="D9E2F3" w:themeFill="accent1" w:themeFillTint="33"/>
+          </w:tcPr>
+          <w:p>
+            <w:pPr>
+              <w:rPr>
+                <w:b/>
+                <w:bCs/>
+              </w:rPr>
+            </w:pPr>
+            <w:r>
+              <w:rPr>
+                <w:b/>
+                <w:bCs/>
+              </w:rPr>
+              <w:t>Item Type</w:t>
+            </w:r>
+          </w:p>
+        </w:tc>
+        <w:tc>
+          <w:tcPr>
+            <w:tcW w:w="0" w:type="auto"/>
+            <w:shd w:val="clear" w:color="auto" w:fill="D9E2F3" w:themeFill="accent1" w:themeFillTint="33"/>
+          </w:tcPr>
+          <w:p>
+            <w:pPr>
+              <w:rPr>
+                <w:b/>
+                <w:bCs/>
+              </w:rPr>
+            </w:pPr>
+            <w:r>
+              <w:rPr>
+                <w:b/>
+                <w:bCs/>
+              </w:rPr>
+              <w:t>Action Type</w:t>
+            </w:r>
+          </w:p>
+        </w:tc>
+        <w:tc>
+          <w:tcPr>
+            <w:tcW w:w="0" w:type="auto"/>
+            <w:shd w:val="clear" w:color="auto" w:fill="D9E2F3" w:themeFill="accent1" w:themeFillTint="33"/>
+          </w:tcPr>
+          <w:p>
+            <w:pPr>
+              <w:rPr>
+                <w:b/>
+                <w:bCs/>
+              </w:rPr>
+            </w:pPr>
+            <w:r>
+              <w:rPr>
+                <w:b/>
+                <w:bCs/>
+              </w:rPr>
+              <w:t>Properties</w:t>
+            </w:r>
+          </w:p>
+        </w:tc>
+        <w:tc>
+          <w:tcPr>
+            <w:tcW w:w="0" w:type="auto"/>
+            <w:shd w:val="clear" w:color="auto" w:fill="D9E2F3" w:themeFill="accent1" w:themeFillTint="33"/>
+          </w:tcPr>
+          <w:p>
+            <w:pPr>
+              <w:rPr>
+                <w:b/>
+                <w:bCs/>
+              </w:rPr>
+            </w:pPr>
+            <w:r>
+              <w:rPr>
+                <w:b/>
+                <w:bCs/>
+              </w:rPr>
+              <w:t>Remarks</w:t>
+            </w:r>
+          </w:p>
+        </w:tc>
+      </w:tr>
+      <w:tr>
+        <w:tc>
+          <w:tcPr>
+            <w:tcW w:w="0" w:type="auto"/>
+          </w:tcPr>
+          <w:p>
+            <w:proofErr w:type="spellStart"/>
+            <w:r>
+              <w:t>NodeItem</w:t>
+            </w:r>
+            <w:proofErr w:type="spellEnd"/>
+          </w:p>
+        </w:tc>
+        <w:tc>
+          <w:tcPr>
+            <w:tcW w:w="0" w:type="auto"/>
+          </w:tcPr>
+          <w:p>
+            <w:r>
+              <w:t>Add</w:t>
+            </w:r>
+          </w:p>
+        </w:tc>
+        <w:tc>
+          <w:tcPr>
+            <w:tcW w:w="0" w:type="auto"/>
+          </w:tcPr>
+          <w:p>
+            <w:r>
+              <w:t>(none)</w:t>
+            </w:r>
+          </w:p>
+        </w:tc>
+        <w:tc>
+          <w:tcPr>
+            <w:tcW w:w="0" w:type="auto"/>
+          </w:tcPr>
+          <w:p>
+            <w:r>
+              <w:t>The ticket of new item is present, and the Properties collection is empty.</w:t>
+            </w:r>
+          </w:p>
+        </w:tc>
+      </w:tr>
+      <w:tr>
+        <w:tc>
+          <w:tcPr>
+            <w:tcW w:w="0" w:type="auto"/>
+          </w:tcPr>
+          <w:p>
+            <w:proofErr w:type="spellStart"/>
+            <w:r>
+              <w:t>NodeItem</w:t>
+            </w:r>
+            <w:proofErr w:type="spellEnd"/>
+          </w:p>
+        </w:tc>
+        <w:tc>
+          <w:tcPr>
+            <w:tcW w:w="0" w:type="auto"/>
+          </w:tcPr>
+          <w:p>
+            <w:r>
+              <w:t>Edit</w:t>
+            </w:r>
+          </w:p>
+        </w:tc>
+        <w:tc>
+          <w:tcPr>
+            <w:tcW w:w="0" w:type="auto"/>
+          </w:tcPr>
+          <w:p>
+            <w:r>
+              <w:t>(changed)</w:t>
+            </w:r>
+          </w:p>
+        </w:tc>
+        <w:tc>
+          <w:tcPr>
+            <w:tcW w:w="0" w:type="auto"/>
+          </w:tcPr>
+          <w:p>
+            <w:r>
+              <w:t>Only the value or values changed during this event.</w:t>
+            </w:r>
+          </w:p>
+          <w:p/>
+          <w:p>
+            <w:r>
+              <w:t>In the Properties list, Properties[0] contains the name of the property being changed. Properties[1,2] contain {Name}Before and {Name}After values.</w:t>
+            </w:r>
+          </w:p>
+        </w:tc>
+      </w:tr>
+      <w:tr>
+        <w:tc>
+          <w:tcPr>
+            <w:tcW w:w="0" w:type="auto"/>
+          </w:tcPr>
+          <w:p>
+            <w:proofErr w:type="spellStart"/>
+            <w:r>
+              <w:t>NodeItem</w:t>
+            </w:r>
+            <w:proofErr w:type="spellEnd"/>
+          </w:p>
+        </w:tc>
+        <w:tc>
+          <w:tcPr>
+            <w:tcW w:w="0" w:type="auto"/>
+          </w:tcPr>
+          <w:p>
+            <w:r>
+              <w:t>Delete</w:t>
+            </w:r>
+          </w:p>
+        </w:tc>
+        <w:tc>
+          <w:tcPr>
+            <w:tcW w:w="0" w:type="auto"/>
+          </w:tcPr>
+          <w:p>
+            <w:r>
+              <w:t>(current)</w:t>
+            </w:r>
+          </w:p>
+        </w:tc>
+        <w:tc>
+          <w:tcPr>
+            <w:tcW w:w="0" w:type="auto"/>
+          </w:tcPr>
+          <w:p>
+            <w:r>
+              <w:t>All node properties at the time of deletion, including all sockets and their properties.</w:t>
+            </w:r>
+          </w:p>
+          <w:p/>
+          <w:p>
+            <w:r>
+              <w:t xml:space="preserve">When restoring this value, </w:t>
+            </w:r>
+            <w:r>
+              <w:t xml:space="preserve">restoration of </w:t>
+            </w:r>
+            <w:r>
+              <w:t xml:space="preserve">any previous connection references </w:t>
+            </w:r>
+            <w:r>
+              <w:t>is attempted. If the connection can not be restored, the reference is discarded.</w:t>
+            </w:r>
+          </w:p>
+          <w:p/>
+          <w:p/>
+        </w:tc>
+      </w:tr>
+      <w:tr>
+        <w:tc>
+          <w:tcPr>
+            <w:tcW w:w="0" w:type="auto"/>
+          </w:tcPr>
+          <w:p>
+            <w:proofErr w:type="spellStart"/>
+            <w:r>
+              <w:t>NodeItem</w:t>
+            </w:r>
+            <w:proofErr w:type="spellEnd"/>
+          </w:p>
+        </w:tc>
+        <w:tc>
+          <w:tcPr>
+            <w:tcW w:w="0" w:type="auto"/>
+          </w:tcPr>
+          <w:p>
+            <w:r>
+              <w:t>Move</w:t>
+            </w:r>
+          </w:p>
+        </w:tc>
+        <w:tc>
+          <w:tcPr>
+            <w:tcW w:w="0" w:type="auto"/>
+          </w:tcPr>
+          <w:p>
+            <w:r>
+              <w:t>X, Y</w:t>
+            </w:r>
+          </w:p>
+        </w:tc>
+        <w:tc>
+          <w:tcPr>
+            <w:tcW w:w="0" w:type="auto"/>
+          </w:tcPr>
+          <w:p/>
+        </w:tc>
+      </w:tr>
+      <w:tr>
+        <w:tc>
+          <w:tcPr>
+            <w:tcW w:w="0" w:type="auto"/>
+          </w:tcPr>
+          <w:p>
+            <w:proofErr w:type="spellStart"/>
+            <w:r>
+              <w:t>SocketItem</w:t>
+            </w:r>
+            <w:proofErr w:type="spellEnd"/>
+          </w:p>
+        </w:tc>
+        <w:tc>
+          <w:tcPr>
+            <w:tcW w:w="0" w:type="auto"/>
+          </w:tcPr>
+          <w:p>
+            <w:r>
+              <w:t>Add</w:t>
+            </w:r>
+          </w:p>
+        </w:tc>
+        <w:tc>
+          <w:tcPr>
+            <w:tcW w:w="0" w:type="auto"/>
+          </w:tcPr>
+          <w:p>
+            <w:r>
+              <w:t>(none)</w:t>
+            </w:r>
+          </w:p>
+        </w:tc>
+        <w:tc>
+          <w:tcPr>
+            <w:tcW w:w="0" w:type="auto"/>
+          </w:tcPr>
+          <w:p>
+            <w:r>
+              <w:t>A new socket has been added to a node.</w:t>
+            </w:r>
+          </w:p>
+          <w:p/>
+          <w:p>
+            <w:proofErr w:type="spellStart"/>
+            <w:r>
+              <w:t>ItemName</w:t>
+            </w:r>
+            <w:proofErr w:type="spellEnd"/>
+            <w:r>
+              <w:t xml:space="preserve"> contains {</w:t>
+            </w:r>
+            <w:proofErr w:type="spellStart"/>
+            <w:r>
+              <w:t>Node.Ticket</w:t>
+            </w:r>
+            <w:proofErr w:type="spellEnd"/>
+            <w:r>
+              <w:t>},{</w:t>
+            </w:r>
+            <w:proofErr w:type="spellStart"/>
+            <w:r>
+              <w:t>Socket.Ticket</w:t>
+            </w:r>
+            <w:proofErr w:type="spellEnd"/>
+            <w:r>
+              <w:t>}. The Properties collection is empty.</w:t>
+            </w:r>
+          </w:p>
+        </w:tc>
+      </w:tr>
+      <w:tr>
+        <w:tc>
+          <w:tcPr>
+            <w:tcW w:w="0" w:type="auto"/>
+          </w:tcPr>
+          <w:p>
+            <w:proofErr w:type="spellStart"/>
+            <w:r>
+              <w:lastRenderedPageBreak/>
+              <w:t>SocketItem</w:t>
+            </w:r>
+            <w:proofErr w:type="spellEnd"/>
+          </w:p>
+        </w:tc>
+        <w:tc>
+          <w:tcPr>
+            <w:tcW w:w="0" w:type="auto"/>
+          </w:tcPr>
+          <w:p>
+            <w:proofErr w:type="spellStart"/>
+            <w:r>
+              <w:t>ConnectionAdd</w:t>
+            </w:r>
+            <w:proofErr w:type="spellEnd"/>
+          </w:p>
+        </w:tc>
+        <w:tc>
+          <w:tcPr>
+            <w:tcW w:w="0" w:type="auto"/>
+          </w:tcPr>
+          <w:p>
+            <w:r>
+              <w:t>Connection</w:t>
+            </w:r>
+          </w:p>
+        </w:tc>
+        <w:tc>
+          <w:tcPr>
+            <w:tcW w:w="0" w:type="auto"/>
+          </w:tcPr>
+          <w:p>
+            <w:r>
+              <w:t>A new connection has been added.</w:t>
+            </w:r>
+          </w:p>
+          <w:p/>
+          <w:p>
+            <w:proofErr w:type="spellStart"/>
+            <w:r>
+              <w:t>ItemName</w:t>
+            </w:r>
+            <w:proofErr w:type="spellEnd"/>
+            <w:r>
+              <w:t xml:space="preserve"> contains {</w:t>
+            </w:r>
+            <w:proofErr w:type="spellStart"/>
+            <w:r>
+              <w:t>Node.Ticket</w:t>
+            </w:r>
+            <w:proofErr w:type="spellEnd"/>
+            <w:r>
+              <w:t>},{</w:t>
+            </w:r>
+            <w:proofErr w:type="spellStart"/>
+            <w:r>
+              <w:t>Socket.Ticket</w:t>
+            </w:r>
+            <w:proofErr w:type="spellEnd"/>
+            <w:r>
+              <w:t>}</w:t>
+            </w:r>
+          </w:p>
+          <w:p/>
+          <w:p>
+            <w:r>
+              <w:t>Properties[0] contains the ticket value of the added connection.</w:t>
+            </w:r>
+          </w:p>
+        </w:tc>
+      </w:tr>
+      <w:tr>
+        <w:tc>
+          <w:tcPr>
+            <w:tcW w:w="0" w:type="auto"/>
+          </w:tcPr>
+          <w:p>
+            <w:proofErr w:type="spellStart"/>
+            <w:r>
+              <w:t>SocketItem</w:t>
+            </w:r>
+            <w:proofErr w:type="spellEnd"/>
+          </w:p>
+        </w:tc>
+        <w:tc>
+          <w:tcPr>
+            <w:tcW w:w="0" w:type="auto"/>
+          </w:tcPr>
+          <w:p>
+            <w:proofErr w:type="spellStart"/>
+            <w:r>
+              <w:t>ConnectionDelete</w:t>
+            </w:r>
+            <w:proofErr w:type="spellEnd"/>
+          </w:p>
+        </w:tc>
+        <w:tc>
+          <w:tcPr>
+            <w:tcW w:w="0" w:type="auto"/>
+          </w:tcPr>
+          <w:p>
+            <w:r>
+              <w:t>Connection</w:t>
+            </w:r>
+          </w:p>
+        </w:tc>
+        <w:tc>
+          <w:tcPr>
+            <w:tcW w:w="0" w:type="auto"/>
+          </w:tcPr>
+          <w:p>
+            <w:r>
+              <w:t>A connection has been deleted.</w:t>
+            </w:r>
+          </w:p>
+          <w:p/>
+          <w:p>
+            <w:proofErr w:type="spellStart"/>
+            <w:r>
+              <w:t>ItemName</w:t>
+            </w:r>
+            <w:proofErr w:type="spellEnd"/>
+            <w:r>
+              <w:t xml:space="preserve"> contains {</w:t>
+            </w:r>
+            <w:proofErr w:type="spellStart"/>
+            <w:r>
+              <w:t>Node.Ticket</w:t>
+            </w:r>
+            <w:proofErr w:type="spellEnd"/>
+            <w:r>
+              <w:t>},{</w:t>
+            </w:r>
+            <w:proofErr w:type="spellStart"/>
+            <w:r>
+              <w:t>Socket.Ticket</w:t>
+            </w:r>
+            <w:proofErr w:type="spellEnd"/>
+            <w:r>
+              <w:t>}</w:t>
+            </w:r>
+          </w:p>
+          <w:p/>
+          <w:p>
+            <w:r>
+              <w:t>Properties[0] contains the ticket value of the deleted connection.</w:t>
+            </w:r>
+          </w:p>
+        </w:tc>
+      </w:tr>
+      <w:tr>
+        <w:tc>
+          <w:tcPr>
+            <w:tcW w:w="0" w:type="auto"/>
+          </w:tcPr>
+          <w:p>
+            <w:proofErr w:type="spellStart"/>
+            <w:r>
+              <w:t>SocketItem</w:t>
+            </w:r>
+            <w:proofErr w:type="spellEnd"/>
+          </w:p>
+        </w:tc>
+        <w:tc>
+          <w:tcPr>
+            <w:tcW w:w="0" w:type="auto"/>
+          </w:tcPr>
+          <w:p>
+            <w:r>
+              <w:t>Edit</w:t>
+            </w:r>
+          </w:p>
+        </w:tc>
+        <w:tc>
+          <w:tcPr>
+            <w:tcW w:w="0" w:type="auto"/>
+          </w:tcPr>
+          <w:p>
+            <w:r>
+              <w:t>(changed)</w:t>
+            </w:r>
+          </w:p>
+        </w:tc>
+        <w:tc>
+          <w:tcPr>
+            <w:tcW w:w="0" w:type="auto"/>
+          </w:tcPr>
+          <w:p>
+            <w:r>
+              <w:t>Only the value or values changed during this event.</w:t>
+            </w:r>
+          </w:p>
+          <w:p/>
+          <w:p>
+            <w:proofErr w:type="spellStart"/>
+            <w:r>
+              <w:t>ItemName</w:t>
+            </w:r>
+            <w:proofErr w:type="spellEnd"/>
+            <w:r>
+              <w:t xml:space="preserve"> contains {</w:t>
+            </w:r>
+            <w:proofErr w:type="spellStart"/>
+            <w:r>
+              <w:t>Node.Ticket</w:t>
+            </w:r>
+            <w:proofErr w:type="spellEnd"/>
+            <w:r>
+              <w:t>},{</w:t>
+            </w:r>
+            <w:proofErr w:type="spellStart"/>
+            <w:r>
+              <w:t>Socket.Ticket</w:t>
+            </w:r>
+            <w:proofErr w:type="spellEnd"/>
+            <w:r>
+              <w:t>}</w:t>
+            </w:r>
+          </w:p>
+          <w:p/>
+          <w:p>
+            <w:r>
+              <w:t>Properties[0] contains the property name.</w:t>
+            </w:r>
+          </w:p>
+          <w:p>
+            <w:r>
+              <w:t>Properties[1, 2] are labeled {</w:t>
+            </w:r>
+            <w:proofErr w:type="spellStart"/>
+            <w:r>
+              <w:t>PropertyName</w:t>
+            </w:r>
+            <w:proofErr w:type="spellEnd"/>
+            <w:r>
+              <w:t>}Before and {</w:t>
+            </w:r>
+            <w:proofErr w:type="spellStart"/>
+            <w:r>
+              <w:t>PropertyName</w:t>
+            </w:r>
+            <w:proofErr w:type="spellEnd"/>
+            <w:r>
+              <w:t>}</w:t>
+            </w:r>
+            <w:proofErr w:type="gramStart"/>
+            <w:r>
+              <w:t>After, and</w:t>
+            </w:r>
+            <w:proofErr w:type="gramEnd"/>
+            <w:r>
+              <w:t xml:space="preserve"> contain the before and after values.</w:t>
+            </w:r>
+          </w:p>
+        </w:tc>
+      </w:tr>
+      <w:tr>
+        <w:tc>
+          <w:tcPr>
+            <w:tcW w:w="0" w:type="auto"/>
+          </w:tcPr>
+          <w:p>
+            <w:proofErr w:type="spellStart"/>
+            <w:r>
+              <w:t>SocketItem</w:t>
+            </w:r>
+            <w:proofErr w:type="spellEnd"/>
+          </w:p>
+        </w:tc>
+        <w:tc>
+          <w:tcPr>
+            <w:tcW w:w="0" w:type="auto"/>
+          </w:tcPr>
+          <w:p>
+            <w:r>
+              <w:t>Delete</w:t>
+            </w:r>
+          </w:p>
+        </w:tc>
+        <w:tc>
+          <w:tcPr>
+            <w:tcW w:w="0" w:type="auto"/>
+          </w:tcPr>
+          <w:p>
+            <w:r>
+              <w:t>(current)</w:t>
+            </w:r>
+          </w:p>
+        </w:tc>
+        <w:tc>
+          <w:tcPr>
+            <w:tcW w:w="0" w:type="auto"/>
+          </w:tcPr>
+          <w:p>
+            <w:r>
+              <w:t>All socket properties at the time of deletion.</w:t>
+            </w:r>
+          </w:p>
+          <w:p/>
+          <w:p>
+            <w:r>
+              <w:t>When restoring this value, restoration of any previous connection references is attempted. If the connection can not be restored, the reference is discarded.</w:t>
+            </w:r>
+          </w:p>
+          <w:p/>
+          <w:p>
+            <w:proofErr w:type="spellStart"/>
+            <w:r>
+              <w:t>ItemName</w:t>
+            </w:r>
+            <w:proofErr w:type="spellEnd"/>
+            <w:r>
+              <w:t xml:space="preserve"> contains {</w:t>
+            </w:r>
+            <w:proofErr w:type="spellStart"/>
+            <w:r>
+              <w:t>Node.Ticket</w:t>
+            </w:r>
+            <w:proofErr w:type="spellEnd"/>
+            <w:r>
+              <w:t>},{</w:t>
+            </w:r>
+            <w:proofErr w:type="spellStart"/>
+            <w:r>
+              <w:t>Socket.Ticket</w:t>
+            </w:r>
+            <w:proofErr w:type="spellEnd"/>
+            <w:r>
+              <w:t>}</w:t>
+            </w:r>
+          </w:p>
+          <w:p/>
+          <w:p>
+            <w:r>
+              <w:t xml:space="preserve">Properties collection contains full references to operational </w:t>
+            </w:r>
+            <w:r>
+              <w:t>Properties and Connections collections, which are reattached to a newly created socket.</w:t>
+            </w:r>
+          </w:p>
+        </w:tc>
+      </w:tr>
+    </w:tbl>
     <w:p/>
     <w:p/>
     <w:sectPr>
@@ -2252,6 +3360,119 @@
     </w:lvl>
   </w:abstractNum>
   <w:abstractNum w:abstractNumId="2" w15:restartNumberingAfterBreak="0">
+    <w:nsid w:val="0D633A60"/>
+    <w:multiLevelType w:val="hybridMultilevel"/>
+    <w:tmpl w:val="60668118"/>
+    <w:lvl w:ilvl="0" w:tplc="04090001">
+      <w:start w:val="1"/>
+      <w:numFmt w:val="bullet"/>
+      <w:lvlText w:val=""/>
+      <w:lvlJc w:val="left"/>
+      <w:pPr>
+        <w:ind w:left="720" w:hanging="360"/>
+      </w:pPr>
+      <w:rPr>
+        <w:rFonts w:ascii="Symbol" w:hAnsi="Symbol" w:hint="default"/>
+      </w:rPr>
+    </w:lvl>
+    <w:lvl w:ilvl="1" w:tplc="04090003" w:tentative="1">
+      <w:start w:val="1"/>
+      <w:numFmt w:val="bullet"/>
+      <w:lvlText w:val="o"/>
+      <w:lvlJc w:val="left"/>
+      <w:pPr>
+        <w:ind w:left="1440" w:hanging="360"/>
+      </w:pPr>
+      <w:rPr>
+        <w:rFonts w:ascii="Courier New" w:hAnsi="Courier New" w:cs="Courier New" w:hint="default"/>
+      </w:rPr>
+    </w:lvl>
+    <w:lvl w:ilvl="2" w:tplc="04090005" w:tentative="1">
+      <w:start w:val="1"/>
+      <w:numFmt w:val="bullet"/>
+      <w:lvlText w:val=""/>
+      <w:lvlJc w:val="left"/>
+      <w:pPr>
+        <w:ind w:left="2160" w:hanging="360"/>
+      </w:pPr>
+      <w:rPr>
+        <w:rFonts w:ascii="Wingdings" w:hAnsi="Wingdings" w:hint="default"/>
+      </w:rPr>
+    </w:lvl>
+    <w:lvl w:ilvl="3" w:tplc="04090001" w:tentative="1">
+      <w:start w:val="1"/>
+      <w:numFmt w:val="bullet"/>
+      <w:lvlText w:val=""/>
+      <w:lvlJc w:val="left"/>
+      <w:pPr>
+        <w:ind w:left="2880" w:hanging="360"/>
+      </w:pPr>
+      <w:rPr>
+        <w:rFonts w:ascii="Symbol" w:hAnsi="Symbol" w:hint="default"/>
+      </w:rPr>
+    </w:lvl>
+    <w:lvl w:ilvl="4" w:tplc="04090003" w:tentative="1">
+      <w:start w:val="1"/>
+      <w:numFmt w:val="bullet"/>
+      <w:lvlText w:val="o"/>
+      <w:lvlJc w:val="left"/>
+      <w:pPr>
+        <w:ind w:left="3600" w:hanging="360"/>
+      </w:pPr>
+      <w:rPr>
+        <w:rFonts w:ascii="Courier New" w:hAnsi="Courier New" w:cs="Courier New" w:hint="default"/>
+      </w:rPr>
+    </w:lvl>
+    <w:lvl w:ilvl="5" w:tplc="04090005" w:tentative="1">
+      <w:start w:val="1"/>
+      <w:numFmt w:val="bullet"/>
+      <w:lvlText w:val=""/>
+      <w:lvlJc w:val="left"/>
+      <w:pPr>
+        <w:ind w:left="4320" w:hanging="360"/>
+      </w:pPr>
+      <w:rPr>
+        <w:rFonts w:ascii="Wingdings" w:hAnsi="Wingdings" w:hint="default"/>
+      </w:rPr>
+    </w:lvl>
+    <w:lvl w:ilvl="6" w:tplc="04090001" w:tentative="1">
+      <w:start w:val="1"/>
+      <w:numFmt w:val="bullet"/>
+      <w:lvlText w:val=""/>
+      <w:lvlJc w:val="left"/>
+      <w:pPr>
+        <w:ind w:left="5040" w:hanging="360"/>
+      </w:pPr>
+      <w:rPr>
+        <w:rFonts w:ascii="Symbol" w:hAnsi="Symbol" w:hint="default"/>
+      </w:rPr>
+    </w:lvl>
+    <w:lvl w:ilvl="7" w:tplc="04090003" w:tentative="1">
+      <w:start w:val="1"/>
+      <w:numFmt w:val="bullet"/>
+      <w:lvlText w:val="o"/>
+      <w:lvlJc w:val="left"/>
+      <w:pPr>
+        <w:ind w:left="5760" w:hanging="360"/>
+      </w:pPr>
+      <w:rPr>
+        <w:rFonts w:ascii="Courier New" w:hAnsi="Courier New" w:cs="Courier New" w:hint="default"/>
+      </w:rPr>
+    </w:lvl>
+    <w:lvl w:ilvl="8" w:tplc="04090005" w:tentative="1">
+      <w:start w:val="1"/>
+      <w:numFmt w:val="bullet"/>
+      <w:lvlText w:val=""/>
+      <w:lvlJc w:val="left"/>
+      <w:pPr>
+        <w:ind w:left="6480" w:hanging="360"/>
+      </w:pPr>
+      <w:rPr>
+        <w:rFonts w:ascii="Wingdings" w:hAnsi="Wingdings" w:hint="default"/>
+      </w:rPr>
+    </w:lvl>
+  </w:abstractNum>
+  <w:abstractNum w:abstractNumId="3" w15:restartNumberingAfterBreak="0">
     <w:nsid w:val="188C70F3"/>
     <w:multiLevelType w:val="hybridMultilevel"/>
     <w:tmpl w:val="C63CA820"/>
@@ -2364,7 +3585,7 @@
       </w:rPr>
     </w:lvl>
   </w:abstractNum>
-  <w:abstractNum w:abstractNumId="3" w15:restartNumberingAfterBreak="0">
+  <w:abstractNum w:abstractNumId="4" w15:restartNumberingAfterBreak="0">
     <w:nsid w:val="1B0B2125"/>
     <w:multiLevelType w:val="hybridMultilevel"/>
     <w:tmpl w:val="82545AB8"/>
@@ -2477,7 +3698,7 @@
       </w:rPr>
     </w:lvl>
   </w:abstractNum>
-  <w:abstractNum w:abstractNumId="4" w15:restartNumberingAfterBreak="0">
+  <w:abstractNum w:abstractNumId="5" w15:restartNumberingAfterBreak="0">
     <w:nsid w:val="282F44EF"/>
     <w:multiLevelType w:val="hybridMultilevel"/>
     <w:tmpl w:val="D792A5B4"/>
@@ -2590,7 +3811,7 @@
       </w:rPr>
     </w:lvl>
   </w:abstractNum>
-  <w:abstractNum w:abstractNumId="5" w15:restartNumberingAfterBreak="0">
+  <w:abstractNum w:abstractNumId="6" w15:restartNumberingAfterBreak="0">
     <w:nsid w:val="601435EE"/>
     <w:multiLevelType w:val="hybridMultilevel"/>
     <w:tmpl w:val="69100442"/>
@@ -2704,22 +3925,25 @@
     </w:lvl>
   </w:abstractNum>
   <w:num w:numId="1">
-    <w:abstractNumId w:val="3"/>
+    <w:abstractNumId w:val="4"/>
   </w:num>
   <w:num w:numId="2">
     <w:abstractNumId w:val="0"/>
   </w:num>
   <w:num w:numId="3">
-    <w:abstractNumId w:val="5"/>
+    <w:abstractNumId w:val="6"/>
   </w:num>
   <w:num w:numId="4">
-    <w:abstractNumId w:val="2"/>
+    <w:abstractNumId w:val="3"/>
   </w:num>
   <w:num w:numId="5">
-    <w:abstractNumId w:val="4"/>
+    <w:abstractNumId w:val="5"/>
   </w:num>
   <w:num w:numId="6">
     <w:abstractNumId w:val="1"/>
+  </w:num>
+  <w:num w:numId="7">
+    <w:abstractNumId w:val="2"/>
   </w:num>
 </w:numbering>
 </file>

</xml_diff>

<commit_message>
Check-in for Technology Preview 1.4d
See issues completed for Technology Preview 1.4d.
</commit_message>
<xml_diff>
--- a/Docs/ScaffoldDevelopment.docx
+++ b/Docs/ScaffoldDevelopment.docx
@@ -12,7 +12,10 @@
     </w:p>
     <w:p>
       <w:r>
-        <w:t>Copyright (c) 2020. Ascendant Design and Training, LLC.</w:t>
+        <w:t>Copyright(c) 2020. Ascendant Design and Training, LLC.</w:t>
+      </w:r>
+      <w:r>
+        <w:t xml:space="preserve"> All rights reserved.</w:t>
       </w:r>
       <w:r>
         <w:br/>
@@ -36,7 +39,7 @@
         <w:rPr>
           <w:noProof/>
         </w:rPr>
-        <w:t>Saturday, October 24, 2020</w:t>
+        <w:t>Wednesday, December 30, 2020</w:t>
       </w:r>
       <w:r>
         <w:fldChar w:fldCharType="end"/>
@@ -136,6 +139,42 @@
       </w:pPr>
       <w:r>
         <w:t>Windows 7 (64-bit).</w:t>
+      </w:r>
+    </w:p>
+    <w:p/>
+    <w:p>
+      <w:pPr>
+        <w:pStyle w:val="Heading2"/>
+      </w:pPr>
+      <w:r>
+        <w:t>Building For Development</w:t>
+      </w:r>
+    </w:p>
+    <w:p>
+      <w:r>
+        <w:t xml:space="preserve">Because of the presence of the </w:t>
+      </w:r>
+      <w:proofErr w:type="spellStart"/>
+      <w:r>
+        <w:t>CefSharp</w:t>
+      </w:r>
+      <w:proofErr w:type="spellEnd"/>
+      <w:r>
+        <w:t xml:space="preserve">  Chrome-based browser control, all form designer access has to be done in a registered CPU platform, such as x64 or x86. Unfortunately, because of a separate limitation in WinForms, x86 is the only viable option at the present time. As a result, when you are planning to open a form in design mode, use Debug.x86. If you don't plan to access a form designer, you can build with Debug.x64.</w:t>
+      </w:r>
+    </w:p>
+    <w:p/>
+    <w:p>
+      <w:pPr>
+        <w:pStyle w:val="Heading2"/>
+      </w:pPr>
+      <w:r>
+        <w:t>Building For Distribution</w:t>
+      </w:r>
+    </w:p>
+    <w:p>
+      <w:r>
+        <w:t>The compiled version of the application is built on the Release.x64 setting.</w:t>
       </w:r>
     </w:p>
     <w:p/>
@@ -438,6 +477,7 @@
           <w:sz w:val="19"/>
           <w:szCs w:val="19"/>
         </w:rPr>
+        <w:lastRenderedPageBreak/>
         <w:t xml:space="preserve">CefSharp.Core.dll, CefSharp.dll, </w:t>
       </w:r>
     </w:p>
@@ -885,7 +925,6 @@
     <w:p/>
     <w:p>
       <w:r>
-        <w:lastRenderedPageBreak/>
         <w:t xml:space="preserve">More information can be found in the ReadMe.txt file at </w:t>
       </w:r>
       <w:r>
@@ -1111,6 +1150,7 @@
         </w:numPr>
       </w:pPr>
       <w:r>
+        <w:lastRenderedPageBreak/>
         <w:t>Designing branching scenario and non-linear course modules. This includes the following applications.</w:t>
       </w:r>
     </w:p>
@@ -1869,7 +1909,6 @@
           </w:tcPr>
           <w:p>
             <w:r>
-              <w:lastRenderedPageBreak/>
               <w:t>Output Style</w:t>
             </w:r>
           </w:p>
@@ -2143,6 +2182,200 @@
         <w:pStyle w:val="Heading2"/>
       </w:pPr>
       <w:r>
+        <w:t>Vector Editor</w:t>
+      </w:r>
+    </w:p>
+    <w:p>
+      <w:r>
+        <w:t>The vector editor exhibits the following operational characteristics.</w:t>
+      </w:r>
+    </w:p>
+    <w:p/>
+    <w:p>
+      <w:pPr>
+        <w:pStyle w:val="Heading3"/>
+      </w:pPr>
+      <w:r>
+        <w:t>Mouse Handling</w:t>
+      </w:r>
+    </w:p>
+    <w:p>
+      <w:r>
+        <w:t>The mouse behavior chosen for the vector editor is similar to PowerPoint, but not exactly the same.</w:t>
+      </w:r>
+    </w:p>
+    <w:p/>
+    <w:p>
+      <w:pPr>
+        <w:pStyle w:val="Heading4"/>
+      </w:pPr>
+      <w:r>
+        <w:t>Clicking</w:t>
+      </w:r>
+      <w:r>
+        <w:t xml:space="preserve"> And Selection</w:t>
+      </w:r>
+    </w:p>
+    <w:p>
+      <w:r>
+        <w:t>When clicking the body of an item that item is selected or deselected according to two conditions.</w:t>
+      </w:r>
+    </w:p>
+    <w:p>
+      <w:pPr>
+        <w:pStyle w:val="ListParagraph"/>
+        <w:numPr>
+          <w:ilvl w:val="0"/>
+          <w:numId w:val="9"/>
+        </w:numPr>
+      </w:pPr>
+      <w:r>
+        <w:lastRenderedPageBreak/>
+        <w:t>The item was previously selected. Which modifier keys are pressed?</w:t>
+      </w:r>
+    </w:p>
+    <w:p>
+      <w:pPr>
+        <w:pStyle w:val="ListParagraph"/>
+        <w:numPr>
+          <w:ilvl w:val="1"/>
+          <w:numId w:val="9"/>
+        </w:numPr>
+      </w:pPr>
+      <w:r>
+        <w:t>(None). The items in the selection queue are placed into move mode</w:t>
+      </w:r>
+      <w:r>
+        <w:t xml:space="preserve"> without any further action</w:t>
+      </w:r>
+      <w:r>
+        <w:t>.</w:t>
+      </w:r>
+    </w:p>
+    <w:p>
+      <w:pPr>
+        <w:pStyle w:val="ListParagraph"/>
+        <w:numPr>
+          <w:ilvl w:val="1"/>
+          <w:numId w:val="9"/>
+        </w:numPr>
+      </w:pPr>
+      <w:r>
+        <w:t>[Shift]. The items in the selection queue are placed into move mode</w:t>
+      </w:r>
+      <w:r>
+        <w:t xml:space="preserve"> without any further action</w:t>
+      </w:r>
+      <w:r>
+        <w:t>.</w:t>
+      </w:r>
+    </w:p>
+    <w:p>
+      <w:pPr>
+        <w:pStyle w:val="ListParagraph"/>
+        <w:numPr>
+          <w:ilvl w:val="1"/>
+          <w:numId w:val="9"/>
+        </w:numPr>
+      </w:pPr>
+      <w:r>
+        <w:t>[Ctrl]. The selected state of the item is toggled.</w:t>
+      </w:r>
+    </w:p>
+    <w:p>
+      <w:pPr>
+        <w:pStyle w:val="ListParagraph"/>
+        <w:numPr>
+          <w:ilvl w:val="0"/>
+          <w:numId w:val="9"/>
+        </w:numPr>
+      </w:pPr>
+      <w:r>
+        <w:t xml:space="preserve">The item was not previously selected. </w:t>
+      </w:r>
+      <w:r>
+        <w:t>Which modifier keys, if any</w:t>
+      </w:r>
+      <w:r>
+        <w:t>,</w:t>
+      </w:r>
+      <w:r>
+        <w:t xml:space="preserve"> are depressed at the time of the mouse</w:t>
+      </w:r>
+      <w:r>
+        <w:t>?</w:t>
+      </w:r>
+    </w:p>
+    <w:p>
+      <w:pPr>
+        <w:pStyle w:val="ListParagraph"/>
+        <w:numPr>
+          <w:ilvl w:val="1"/>
+          <w:numId w:val="9"/>
+        </w:numPr>
+      </w:pPr>
+      <w:r>
+        <w:t>(None). All previously selected items are deselected. The current item is then selected.</w:t>
+      </w:r>
+    </w:p>
+    <w:p>
+      <w:pPr>
+        <w:pStyle w:val="ListParagraph"/>
+        <w:numPr>
+          <w:ilvl w:val="1"/>
+          <w:numId w:val="9"/>
+        </w:numPr>
+      </w:pPr>
+      <w:r>
+        <w:t>[Shift]. The focused item is added to the selection queue.</w:t>
+      </w:r>
+    </w:p>
+    <w:p>
+      <w:pPr>
+        <w:pStyle w:val="ListParagraph"/>
+        <w:numPr>
+          <w:ilvl w:val="1"/>
+          <w:numId w:val="9"/>
+        </w:numPr>
+      </w:pPr>
+      <w:r>
+        <w:t>[Ctrl]. The selected state of the item is toggled.</w:t>
+      </w:r>
+    </w:p>
+    <w:p/>
+    <w:p>
+      <w:r>
+        <w:t>When the mouse is down and after the click state has been processed, the selected items are immediately placed in move / resize mode. From there, the set can be moved or resized in any direction until the mouse button is released.</w:t>
+      </w:r>
+    </w:p>
+    <w:p/>
+    <w:p>
+      <w:pPr>
+        <w:pStyle w:val="Heading4"/>
+      </w:pPr>
+      <w:r>
+        <w:t>Moving And Resizing</w:t>
+      </w:r>
+    </w:p>
+    <w:p>
+      <w:r>
+        <w:t>Each shape has semi-transparent handles at its edges or corners that allow for easy resizing. A line control provides a control point at each end, whereas rectangles and ovals provide control points in the center of each bounding-box edge. Multi-segment paths and curves have control points both along their elemental paths and around their bounding boxes.</w:t>
+      </w:r>
+    </w:p>
+    <w:p>
+      <w:r>
+        <w:t>Whether a move or resize operation takes place on a control depends on whether the cursor was located over one of its control points or over any other position in its hoverable area.</w:t>
+      </w:r>
+    </w:p>
+    <w:p/>
+    <w:p/>
+    <w:p/>
+    <w:p/>
+    <w:p>
+      <w:pPr>
+        <w:pStyle w:val="Heading2"/>
+      </w:pPr>
+      <w:r>
         <w:t>Windows and Views</w:t>
       </w:r>
     </w:p>
@@ -2197,7 +2430,11 @@
         <w:t xml:space="preserve">or left sides </w:t>
       </w:r>
       <w:r>
-        <w:t xml:space="preserve">of the view. The opposite is also true. When the scrollbar is set to the bottom of its range, the bottom </w:t>
+        <w:t xml:space="preserve">of the view. The opposite </w:t>
+      </w:r>
+      <w:r>
+        <w:lastRenderedPageBreak/>
+        <w:t xml:space="preserve">is also true. When the scrollbar is set to the bottom of its range, the bottom </w:t>
       </w:r>
       <w:r>
         <w:t xml:space="preserve">or right edges </w:t>
@@ -2292,7 +2529,6 @@
           <w:b/>
           <w:bCs/>
         </w:rPr>
-        <w:lastRenderedPageBreak/>
         <w:t>Item name</w:t>
       </w:r>
       <w:r>
@@ -2590,6 +2826,7 @@
                 <w:b/>
                 <w:bCs/>
               </w:rPr>
+              <w:lastRenderedPageBreak/>
               <w:t>Item Type</w:t>
             </w:r>
           </w:p>
@@ -2780,11 +3017,7 @@
           <w:p/>
           <w:p>
             <w:r>
-              <w:t xml:space="preserve">Every socket is identified primarily by its parent node to optimize the search for that socket in the </w:t>
-            </w:r>
-            <w:r>
-              <w:lastRenderedPageBreak/>
-              <w:t>document. A single-layer search is performed for the parent node. If that item is found, only that node is searched for the specified socket.</w:t>
+              <w:t>Every socket is identified primarily by its parent node to optimize the search for that socket in the document. A single-layer search is performed for the parent node. If that item is found, only that node is searched for the specified socket.</w:t>
             </w:r>
           </w:p>
         </w:tc>
@@ -3161,6 +3394,7 @@
           <w:p>
             <w:proofErr w:type="spellStart"/>
             <w:r>
+              <w:lastRenderedPageBreak/>
               <w:t>ItemName</w:t>
             </w:r>
             <w:proofErr w:type="spellEnd"/>
@@ -3194,6 +3428,7 @@
           <w:p>
             <w:proofErr w:type="spellStart"/>
             <w:r>
+              <w:lastRenderedPageBreak/>
               <w:t>Socket</w:t>
             </w:r>
             <w:r>
@@ -3321,7 +3556,6 @@
           <w:p>
             <w:proofErr w:type="spellStart"/>
             <w:r>
-              <w:lastRenderedPageBreak/>
               <w:t>ItemName</w:t>
             </w:r>
             <w:proofErr w:type="spellEnd"/>
@@ -3361,7 +3595,6 @@
           <w:p>
             <w:proofErr w:type="spellStart"/>
             <w:r>
-              <w:lastRenderedPageBreak/>
               <w:t>SocketItem</w:t>
             </w:r>
             <w:proofErr w:type="spellEnd"/>
@@ -3554,6 +3787,7 @@
         <w:pStyle w:val="Heading3"/>
       </w:pPr>
       <w:r>
+        <w:lastRenderedPageBreak/>
         <w:t>Undo Object Structure</w:t>
       </w:r>
     </w:p>
@@ -3641,54 +3875,815 @@
         <w:pStyle w:val="Heading2"/>
       </w:pPr>
       <w:r>
+        <w:t>Node Shape And Size</w:t>
+      </w:r>
+    </w:p>
+    <w:p>
+      <w:r>
+        <w:t xml:space="preserve">Each node is drawn within the rectangle area of </w:t>
+      </w:r>
+      <w:proofErr w:type="spellStart"/>
+      <w:r>
+        <w:t>Node.X</w:t>
+      </w:r>
+      <w:proofErr w:type="spellEnd"/>
+      <w:r>
+        <w:t xml:space="preserve">, </w:t>
+      </w:r>
+      <w:proofErr w:type="spellStart"/>
+      <w:r>
+        <w:t>Node.Y</w:t>
+      </w:r>
+      <w:proofErr w:type="spellEnd"/>
+      <w:r>
+        <w:t xml:space="preserve">, </w:t>
+      </w:r>
+      <w:proofErr w:type="spellStart"/>
+      <w:r>
+        <w:t>Node.Width</w:t>
+      </w:r>
+      <w:proofErr w:type="spellEnd"/>
+      <w:r>
+        <w:t xml:space="preserve">, </w:t>
+      </w:r>
+      <w:proofErr w:type="spellStart"/>
+      <w:r>
+        <w:t>Node.Height</w:t>
+      </w:r>
+      <w:proofErr w:type="spellEnd"/>
+      <w:r>
+        <w:t>.</w:t>
+      </w:r>
+    </w:p>
+    <w:p>
+      <w:r>
+        <w:t>Prior to drawing the invalidated node control, widths, heights, and title heights of the nodes are precalculated using the present title font. If the node has a maximum width defined, the width of the text is constrained to remain inside that area. Otherwise, the width of the text is unlimited while the height is limited to one line of text.</w:t>
+      </w:r>
+    </w:p>
+    <w:p/>
+    <w:p>
+      <w:pPr>
+        <w:pStyle w:val="Heading2"/>
+      </w:pPr>
+      <w:r>
+        <w:t xml:space="preserve">Debugging With </w:t>
+      </w:r>
+      <w:proofErr w:type="spellStart"/>
+      <w:r>
+        <w:t>ScaffoldSlackPack</w:t>
+      </w:r>
+      <w:proofErr w:type="spellEnd"/>
+      <w:r>
+        <w:t xml:space="preserve"> Services</w:t>
+      </w:r>
+    </w:p>
+    <w:p>
+      <w:r>
+        <w:t>Because of additional tools built-in to the Slack Pack server service, you are able to discover a great deal about what is happing in a transaction. Follow these steps to get a feel for how you might debug an issue.</w:t>
+      </w:r>
+    </w:p>
+    <w:p/>
+    <w:p>
+      <w:pPr>
+        <w:pStyle w:val="Heading3"/>
+      </w:pPr>
+      <w:r>
+        <w:t>Verify The Server Is Running</w:t>
+      </w:r>
+    </w:p>
+    <w:p>
+      <w:r>
+        <w:t xml:space="preserve">While debugging on your local PC, you can just look at your desktop, but when debugging from elsewhere in the cloud, the method could become a lot more demanding. In this case, no special tricks are used. Just open an HTTPS connection to </w:t>
+      </w:r>
+      <w:hyperlink r:id="rId9" w:history="1">
+        <w:r>
+          <w:rPr>
+            <w:rStyle w:val="Hyperlink"/>
+          </w:rPr>
+          <w:t>https://your.slackpackdomain.com/HelloWorld</w:t>
+        </w:r>
+      </w:hyperlink>
+    </w:p>
+    <w:p/>
+    <w:p>
+      <w:pPr>
+        <w:pStyle w:val="Heading3"/>
+      </w:pPr>
+      <w:r>
+        <w:t>SQLite Queries</w:t>
+      </w:r>
+    </w:p>
+    <w:p>
+      <w:r>
+        <w:t xml:space="preserve">The Slack Pack server database is hosted by an SQLite database. When debugging the </w:t>
+      </w:r>
+      <w:r>
+        <w:t xml:space="preserve">database on your PC, you can use </w:t>
+      </w:r>
+      <w:proofErr w:type="spellStart"/>
+      <w:r>
+        <w:t>VSCode</w:t>
+      </w:r>
+      <w:proofErr w:type="spellEnd"/>
+      <w:r>
+        <w:t xml:space="preserve"> with the SQLite plugin to run queries directly against the raw database files.</w:t>
+      </w:r>
+    </w:p>
+    <w:p>
+      <w:r>
+        <w:t>When the service is running on the cloud, you can open the included ClientQuery.html file to run the same queries.</w:t>
+      </w:r>
+    </w:p>
+    <w:p>
+      <w:pPr>
+        <w:pStyle w:val="ListParagraph"/>
+        <w:numPr>
+          <w:ilvl w:val="0"/>
+          <w:numId w:val="8"/>
+        </w:numPr>
+      </w:pPr>
+      <w:r>
+        <w:t xml:space="preserve">Open your connection to </w:t>
+      </w:r>
+      <w:hyperlink r:id="rId10" w:history="1">
+        <w:r>
+          <w:rPr>
+            <w:rStyle w:val="Hyperlink"/>
+          </w:rPr>
+          <w:t>https://your.slackpackdomain.com/ClientQuery.html</w:t>
+        </w:r>
+      </w:hyperlink>
+    </w:p>
+    <w:p>
+      <w:pPr>
+        <w:pStyle w:val="ListParagraph"/>
+        <w:numPr>
+          <w:ilvl w:val="0"/>
+          <w:numId w:val="8"/>
+        </w:numPr>
+      </w:pPr>
+      <w:r>
+        <w:t>Type a valid SQLite query into the text area.</w:t>
+      </w:r>
+    </w:p>
+    <w:p>
+      <w:pPr>
+        <w:pStyle w:val="ListParagraph"/>
+        <w:numPr>
+          <w:ilvl w:val="0"/>
+          <w:numId w:val="8"/>
+        </w:numPr>
+      </w:pPr>
+      <w:r>
+        <w:t xml:space="preserve">Click </w:t>
+      </w:r>
+      <w:r>
+        <w:rPr>
+          <w:b/>
+          <w:bCs/>
+        </w:rPr>
+        <w:t>Submit</w:t>
+      </w:r>
+      <w:r>
+        <w:t>.</w:t>
+      </w:r>
+    </w:p>
+    <w:p/>
+    <w:p>
+      <w:pPr>
+        <w:pStyle w:val="Heading3"/>
+      </w:pPr>
+      <w:r>
         <w:lastRenderedPageBreak/>
-        <w:t>Node Shape And Size</w:t>
-      </w:r>
-    </w:p>
-    <w:p>
-      <w:r>
-        <w:t xml:space="preserve">Each node is drawn within the rectangle area of </w:t>
-      </w:r>
+        <w:t>Inject Slack Request</w:t>
+      </w:r>
+    </w:p>
+    <w:p>
+      <w:r>
+        <w:t>In many cases, you can determine exactly what data is going to be returned from a Slack request by using the ClientInject.html client page at the location of the installed Slack Pack server.</w:t>
+      </w:r>
+    </w:p>
+    <w:p>
+      <w:pPr>
+        <w:pStyle w:val="ListParagraph"/>
+        <w:numPr>
+          <w:ilvl w:val="0"/>
+          <w:numId w:val="8"/>
+        </w:numPr>
+      </w:pPr>
+      <w:r>
+        <w:t xml:space="preserve">Navigate to </w:t>
+      </w:r>
+      <w:hyperlink r:id="rId11" w:history="1">
+        <w:r>
+          <w:rPr>
+            <w:rStyle w:val="Hyperlink"/>
+          </w:rPr>
+          <w:t>https://your.slackpackdomain.com/ClientInject.html</w:t>
+        </w:r>
+      </w:hyperlink>
+    </w:p>
+    <w:p>
+      <w:pPr>
+        <w:pStyle w:val="ListParagraph"/>
+        <w:numPr>
+          <w:ilvl w:val="0"/>
+          <w:numId w:val="8"/>
+        </w:numPr>
+      </w:pPr>
+      <w:r>
+        <w:t>Select one of the available menu options from the drop-down list. At this time, the available commands are the following. Note that all complex data shapes are transmitted in JSON.</w:t>
+      </w:r>
+    </w:p>
+    <w:p>
+      <w:pPr>
+        <w:pStyle w:val="ListParagraph"/>
+        <w:numPr>
+          <w:ilvl w:val="1"/>
+          <w:numId w:val="8"/>
+        </w:numPr>
+      </w:pPr>
       <w:proofErr w:type="spellStart"/>
       <w:r>
-        <w:t>Node.X</w:t>
+        <w:rPr>
+          <w:b/>
+          <w:bCs/>
+        </w:rPr>
+        <w:t>delete.conversation</w:t>
       </w:r>
       <w:proofErr w:type="spellEnd"/>
       <w:r>
-        <w:t xml:space="preserve">, </w:t>
+        <w:rPr>
+          <w:b/>
+          <w:bCs/>
+        </w:rPr>
+        <w:t>(</w:t>
       </w:r>
       <w:proofErr w:type="spellStart"/>
       <w:r>
-        <w:t>Node.Y</w:t>
+        <w:rPr>
+          <w:b/>
+          <w:bCs/>
+        </w:rPr>
+        <w:t>nodeFileDescriptor</w:t>
       </w:r>
       <w:proofErr w:type="spellEnd"/>
       <w:r>
-        <w:t xml:space="preserve">, </w:t>
-      </w:r>
+        <w:rPr>
+          <w:b/>
+          <w:bCs/>
+        </w:rPr>
+        <w:t>)</w:t>
+      </w:r>
+      <w:r>
+        <w:t>. Delete the conversation identified in the node file descriptor.</w:t>
+      </w:r>
+    </w:p>
+    <w:p>
+      <w:pPr>
+        <w:pStyle w:val="ListParagraph"/>
+        <w:numPr>
+          <w:ilvl w:val="1"/>
+          <w:numId w:val="8"/>
+        </w:numPr>
+      </w:pPr>
       <w:proofErr w:type="spellStart"/>
       <w:r>
-        <w:t>Node.Width</w:t>
+        <w:rPr>
+          <w:b/>
+          <w:bCs/>
+        </w:rPr>
+        <w:t>get.block.question</w:t>
       </w:r>
       <w:proofErr w:type="spellEnd"/>
       <w:r>
-        <w:t xml:space="preserve">, </w:t>
+        <w:rPr>
+          <w:b/>
+          <w:bCs/>
+        </w:rPr>
+        <w:t>(</w:t>
       </w:r>
       <w:proofErr w:type="spellStart"/>
       <w:r>
-        <w:t>Node.Height</w:t>
+        <w:rPr>
+          <w:b/>
+          <w:bCs/>
+        </w:rPr>
+        <w:t>slackUserID,nodeItemTicket</w:t>
       </w:r>
       <w:proofErr w:type="spellEnd"/>
       <w:r>
+        <w:rPr>
+          <w:b/>
+          <w:bCs/>
+        </w:rPr>
+        <w:t>)</w:t>
+      </w:r>
+      <w:r>
+        <w:t>. Retrieve the content of a node question, formatted as a Slack markdown block.</w:t>
+      </w:r>
+    </w:p>
+    <w:p>
+      <w:pPr>
+        <w:pStyle w:val="ListParagraph"/>
+        <w:numPr>
+          <w:ilvl w:val="1"/>
+          <w:numId w:val="8"/>
+        </w:numPr>
+      </w:pPr>
+      <w:proofErr w:type="spellStart"/>
+      <w:r>
+        <w:rPr>
+          <w:b/>
+          <w:bCs/>
+        </w:rPr>
+        <w:t>get.command.not.found</w:t>
+      </w:r>
+      <w:proofErr w:type="spellEnd"/>
+      <w:r>
+        <w:rPr>
+          <w:b/>
+          <w:bCs/>
+        </w:rPr>
+        <w:t>(</w:t>
+      </w:r>
+      <w:proofErr w:type="spellStart"/>
+      <w:r>
+        <w:rPr>
+          <w:b/>
+          <w:bCs/>
+        </w:rPr>
+        <w:t>slackUserID,userText</w:t>
+      </w:r>
+      <w:proofErr w:type="spellEnd"/>
+      <w:r>
+        <w:rPr>
+          <w:b/>
+          <w:bCs/>
+        </w:rPr>
+        <w:t>)</w:t>
+      </w:r>
+      <w:r>
+        <w:t>. Retrieve the server response for 'command not found'.</w:t>
+      </w:r>
+    </w:p>
+    <w:p>
+      <w:pPr>
+        <w:pStyle w:val="ListParagraph"/>
+        <w:numPr>
+          <w:ilvl w:val="1"/>
+          <w:numId w:val="8"/>
+        </w:numPr>
+      </w:pPr>
+      <w:proofErr w:type="spellStart"/>
+      <w:r>
+        <w:rPr>
+          <w:b/>
+          <w:bCs/>
+        </w:rPr>
+        <w:t>get.conversation.list</w:t>
+      </w:r>
+      <w:proofErr w:type="spellEnd"/>
+      <w:r>
+        <w:rPr>
+          <w:b/>
+          <w:bCs/>
+        </w:rPr>
+        <w:t>(</w:t>
+      </w:r>
+      <w:proofErr w:type="spellStart"/>
+      <w:r>
+        <w:rPr>
+          <w:b/>
+          <w:bCs/>
+        </w:rPr>
+        <w:t>slackUserID</w:t>
+      </w:r>
+      <w:proofErr w:type="spellEnd"/>
+      <w:r>
+        <w:rPr>
+          <w:b/>
+          <w:bCs/>
+        </w:rPr>
+        <w:t>)</w:t>
+      </w:r>
+      <w:r>
+        <w:t>. Return the list of available conversations.</w:t>
+      </w:r>
+    </w:p>
+    <w:p>
+      <w:pPr>
+        <w:pStyle w:val="ListParagraph"/>
+        <w:numPr>
+          <w:ilvl w:val="1"/>
+          <w:numId w:val="8"/>
+        </w:numPr>
+      </w:pPr>
+      <w:proofErr w:type="spellStart"/>
+      <w:r>
+        <w:rPr>
+          <w:b/>
+          <w:bCs/>
+        </w:rPr>
+        <w:t>get.greeting.text</w:t>
+      </w:r>
+      <w:proofErr w:type="spellEnd"/>
+      <w:r>
+        <w:rPr>
+          <w:b/>
+          <w:bCs/>
+        </w:rPr>
+        <w:t>(</w:t>
+      </w:r>
+      <w:proofErr w:type="spellStart"/>
+      <w:r>
+        <w:rPr>
+          <w:b/>
+          <w:bCs/>
+        </w:rPr>
+        <w:t>slackUserID</w:t>
+      </w:r>
+      <w:proofErr w:type="spellEnd"/>
+      <w:r>
+        <w:rPr>
+          <w:b/>
+          <w:bCs/>
+        </w:rPr>
+        <w:t>)</w:t>
+      </w:r>
+      <w:r>
+        <w:t>. Return the customized greeting text for the specified user.</w:t>
+      </w:r>
+    </w:p>
+    <w:p>
+      <w:pPr>
+        <w:pStyle w:val="ListParagraph"/>
+        <w:numPr>
+          <w:ilvl w:val="1"/>
+          <w:numId w:val="8"/>
+        </w:numPr>
+      </w:pPr>
+      <w:proofErr w:type="spellStart"/>
+      <w:r>
+        <w:rPr>
+          <w:b/>
+          <w:bCs/>
+        </w:rPr>
+        <w:t>get.username</w:t>
+      </w:r>
+      <w:proofErr w:type="spellEnd"/>
+      <w:r>
+        <w:rPr>
+          <w:b/>
+          <w:bCs/>
+        </w:rPr>
+        <w:t>(</w:t>
+      </w:r>
+      <w:proofErr w:type="spellStart"/>
+      <w:r>
+        <w:rPr>
+          <w:b/>
+          <w:bCs/>
+        </w:rPr>
+        <w:t>slackUserID</w:t>
+      </w:r>
+      <w:proofErr w:type="spellEnd"/>
+      <w:r>
+        <w:rPr>
+          <w:b/>
+          <w:bCs/>
+        </w:rPr>
+        <w:t>)</w:t>
+      </w:r>
+      <w:r>
+        <w:t>. Return the name of the user specified by ID.</w:t>
+      </w:r>
+    </w:p>
+    <w:p>
+      <w:pPr>
+        <w:pStyle w:val="ListParagraph"/>
+        <w:numPr>
+          <w:ilvl w:val="1"/>
+          <w:numId w:val="8"/>
+        </w:numPr>
+      </w:pPr>
+      <w:proofErr w:type="spellStart"/>
+      <w:r>
+        <w:rPr>
+          <w:b/>
+          <w:bCs/>
+        </w:rPr>
+        <w:t>post.interaction.response</w:t>
+      </w:r>
+      <w:proofErr w:type="spellEnd"/>
+      <w:r>
+        <w:rPr>
+          <w:b/>
+          <w:bCs/>
+        </w:rPr>
+        <w:t>(content)</w:t>
+      </w:r>
+      <w:r>
+        <w:t>. Post a user response to an interactive control at the client side.</w:t>
+      </w:r>
+    </w:p>
+    <w:p>
+      <w:pPr>
+        <w:pStyle w:val="ListParagraph"/>
+        <w:numPr>
+          <w:ilvl w:val="1"/>
+          <w:numId w:val="8"/>
+        </w:numPr>
+      </w:pPr>
+      <w:proofErr w:type="spellStart"/>
+      <w:r>
+        <w:rPr>
+          <w:b/>
+          <w:bCs/>
+        </w:rPr>
+        <w:t>post.user.message</w:t>
+      </w:r>
+      <w:proofErr w:type="spellEnd"/>
+      <w:r>
+        <w:rPr>
+          <w:b/>
+          <w:bCs/>
+        </w:rPr>
+        <w:t>(</w:t>
+      </w:r>
+      <w:proofErr w:type="spellStart"/>
+      <w:r>
+        <w:rPr>
+          <w:b/>
+          <w:bCs/>
+        </w:rPr>
+        <w:t>slackUserID,userText</w:t>
+      </w:r>
+      <w:proofErr w:type="spellEnd"/>
+      <w:r>
+        <w:rPr>
+          <w:b/>
+          <w:bCs/>
+        </w:rPr>
+        <w:t>)</w:t>
+      </w:r>
+      <w:r>
+        <w:t>. Send a message to the user identified by the unique Slack user ID.</w:t>
+      </w:r>
+    </w:p>
+    <w:p>
+      <w:pPr>
+        <w:pStyle w:val="ListParagraph"/>
+        <w:numPr>
+          <w:ilvl w:val="1"/>
+          <w:numId w:val="8"/>
+        </w:numPr>
+      </w:pPr>
+      <w:proofErr w:type="spellStart"/>
+      <w:r>
+        <w:rPr>
+          <w:b/>
+          <w:bCs/>
+        </w:rPr>
+        <w:t>send.greeting</w:t>
+      </w:r>
+      <w:proofErr w:type="spellEnd"/>
+      <w:r>
+        <w:rPr>
+          <w:b/>
+          <w:bCs/>
+        </w:rPr>
+        <w:t>(</w:t>
+      </w:r>
+      <w:proofErr w:type="spellStart"/>
+      <w:r>
+        <w:rPr>
+          <w:b/>
+          <w:bCs/>
+        </w:rPr>
+        <w:t>slackUserID</w:t>
+      </w:r>
+      <w:proofErr w:type="spellEnd"/>
+      <w:r>
+        <w:rPr>
+          <w:b/>
+          <w:bCs/>
+        </w:rPr>
+        <w:t>)</w:t>
+      </w:r>
+      <w:r>
+        <w:t>. Send the general wake-up greeting to the specified user.</w:t>
+      </w:r>
+    </w:p>
+    <w:p>
+      <w:pPr>
+        <w:pStyle w:val="ListParagraph"/>
+        <w:numPr>
+          <w:ilvl w:val="1"/>
+          <w:numId w:val="8"/>
+        </w:numPr>
+      </w:pPr>
+      <w:proofErr w:type="spellStart"/>
+      <w:r>
+        <w:rPr>
+          <w:b/>
+          <w:bCs/>
+        </w:rPr>
+        <w:t>update.users.list</w:t>
+      </w:r>
+      <w:proofErr w:type="spellEnd"/>
+      <w:r>
+        <w:rPr>
+          <w:b/>
+          <w:bCs/>
+        </w:rPr>
+        <w:t>(</w:t>
+      </w:r>
+      <w:proofErr w:type="spellStart"/>
+      <w:r>
+        <w:rPr>
+          <w:b/>
+          <w:bCs/>
+        </w:rPr>
+        <w:t>users.list.json</w:t>
+      </w:r>
+      <w:proofErr w:type="spellEnd"/>
+      <w:r>
+        <w:rPr>
+          <w:b/>
+          <w:bCs/>
+        </w:rPr>
+        <w:t>)</w:t>
+      </w:r>
+      <w:r>
+        <w:t>. Update the server's user list from the users in the provided payload.</w:t>
+      </w:r>
+    </w:p>
+    <w:p>
+      <w:pPr>
+        <w:pStyle w:val="ListParagraph"/>
+        <w:numPr>
+          <w:ilvl w:val="0"/>
+          <w:numId w:val="8"/>
+        </w:numPr>
+      </w:pPr>
+      <w:r>
+        <w:t>Type the data of one or more parameters in the text area, as appropriate for the selected command.</w:t>
+      </w:r>
+    </w:p>
+    <w:p>
+      <w:pPr>
+        <w:pStyle w:val="ListParagraph"/>
+        <w:numPr>
+          <w:ilvl w:val="0"/>
+          <w:numId w:val="8"/>
+        </w:numPr>
+      </w:pPr>
+      <w:r>
+        <w:t xml:space="preserve">Click </w:t>
+      </w:r>
+      <w:r>
+        <w:rPr>
+          <w:b/>
+          <w:bCs/>
+        </w:rPr>
+        <w:t>Submit</w:t>
+      </w:r>
+      <w:r>
         <w:t>.</w:t>
       </w:r>
     </w:p>
-    <w:p>
-      <w:r>
-        <w:t>Prior to drawing the invalidated node control, widths, heights, and title heights of the nodes are precalculated using the present title font. If the node has a maximum width defined, the width of the text is constrained to remain inside that area. Otherwise, the width of the text is unlimited while the height is limited to one line of text.</w:t>
-      </w:r>
-    </w:p>
     <w:p/>
+    <w:p>
+      <w:pPr>
+        <w:pStyle w:val="Heading3"/>
+      </w:pPr>
+      <w:r>
+        <w:t>Run Scaffold In Local Mode</w:t>
+      </w:r>
+    </w:p>
+    <w:p>
+      <w:r>
+        <w:t>When debugging on your PC, you can also run Scaffold in local mode while publishing test conversations. Although those conversations won't run at the actual Slack website, you can use the above tools to make tests on various elements of the conversation to verify that the message or response is what you thought it should be before going live on a system change.</w:t>
+      </w:r>
+    </w:p>
     <w:p/>
+    <w:p>
+      <w:pPr>
+        <w:pStyle w:val="Heading3"/>
+      </w:pPr>
+      <w:r>
+        <w:t>Anatomy Of A Slack Transaction</w:t>
+      </w:r>
+    </w:p>
+    <w:p>
+      <w:r>
+        <w:t xml:space="preserve">When the user opens the Slack app channel in the group or types a message to the chatbot within the app's channel, a </w:t>
+      </w:r>
+      <w:proofErr w:type="spellStart"/>
+      <w:r>
+        <w:t>SlackEvent</w:t>
+      </w:r>
+      <w:proofErr w:type="spellEnd"/>
+      <w:r>
+        <w:t xml:space="preserve"> is sent to the server. Information sent with the event is inspected in the </w:t>
+      </w:r>
+      <w:proofErr w:type="spellStart"/>
+      <w:r>
+        <w:t>ProcessJsonObject</w:t>
+      </w:r>
+      <w:proofErr w:type="spellEnd"/>
+      <w:r>
+        <w:t xml:space="preserve"> method to determine whether a greeting should be sent or whether a user message should be processed.</w:t>
+      </w:r>
+    </w:p>
+    <w:p>
+      <w:r>
+        <w:t xml:space="preserve">If it is determined that a message has been received from the user, </w:t>
+      </w:r>
+      <w:proofErr w:type="spellStart"/>
+      <w:r>
+        <w:t>ProcessUserMessage</w:t>
+      </w:r>
+      <w:proofErr w:type="spellEnd"/>
+      <w:r>
+        <w:t xml:space="preserve"> is called to perform the next activities.</w:t>
+      </w:r>
+    </w:p>
+    <w:p>
+      <w:r>
+        <w:lastRenderedPageBreak/>
+        <w:t xml:space="preserve">In </w:t>
+      </w:r>
+      <w:proofErr w:type="spellStart"/>
+      <w:r>
+        <w:t>ProcessUserMessage</w:t>
+      </w:r>
+      <w:proofErr w:type="spellEnd"/>
+      <w:r>
+        <w:t>, the text is decomposed to find out whether one of the control words have been typed. Currently, the following control words are recognized.</w:t>
+      </w:r>
+    </w:p>
+    <w:p>
+      <w:pPr>
+        <w:pStyle w:val="ListParagraph"/>
+        <w:numPr>
+          <w:ilvl w:val="0"/>
+          <w:numId w:val="10"/>
+        </w:numPr>
+      </w:pPr>
+      <w:r>
+        <w:t>list. List all courses.</w:t>
+      </w:r>
+    </w:p>
+    <w:p>
+      <w:pPr>
+        <w:pStyle w:val="ListParagraph"/>
+        <w:numPr>
+          <w:ilvl w:val="0"/>
+          <w:numId w:val="10"/>
+        </w:numPr>
+      </w:pPr>
+      <w:r>
+        <w:t>pause. Pause the current course where it is.</w:t>
+      </w:r>
+    </w:p>
+    <w:p>
+      <w:pPr>
+        <w:pStyle w:val="ListParagraph"/>
+        <w:numPr>
+          <w:ilvl w:val="0"/>
+          <w:numId w:val="10"/>
+        </w:numPr>
+      </w:pPr>
+      <w:r>
+        <w:t>resume. Resume a course from wherever it was paused last time.</w:t>
+      </w:r>
+    </w:p>
+    <w:p>
+      <w:pPr>
+        <w:pStyle w:val="ListParagraph"/>
+        <w:numPr>
+          <w:ilvl w:val="0"/>
+          <w:numId w:val="10"/>
+        </w:numPr>
+      </w:pPr>
+      <w:r>
+        <w:t>play, show, start. Start the course from the beginning.</w:t>
+      </w:r>
+    </w:p>
+    <w:p>
+      <w:pPr>
+        <w:pStyle w:val="ListParagraph"/>
+        <w:numPr>
+          <w:ilvl w:val="0"/>
+          <w:numId w:val="10"/>
+        </w:numPr>
+      </w:pPr>
+      <w:r>
+        <w:t>stop. Stop the course at its current frame.</w:t>
+      </w:r>
+    </w:p>
     <w:p/>
     <w:sectPr>
       <w:pgSz w:w="12240" w:h="15840"/>
@@ -4008,6 +5003,119 @@
     </w:lvl>
   </w:abstractNum>
   <w:abstractNum w:abstractNumId="2" w15:restartNumberingAfterBreak="0">
+    <w:nsid w:val="0A963D6A"/>
+    <w:multiLevelType w:val="hybridMultilevel"/>
+    <w:tmpl w:val="99E0A684"/>
+    <w:lvl w:ilvl="0" w:tplc="04090001">
+      <w:start w:val="1"/>
+      <w:numFmt w:val="bullet"/>
+      <w:lvlText w:val=""/>
+      <w:lvlJc w:val="left"/>
+      <w:pPr>
+        <w:ind w:left="720" w:hanging="360"/>
+      </w:pPr>
+      <w:rPr>
+        <w:rFonts w:ascii="Symbol" w:hAnsi="Symbol" w:hint="default"/>
+      </w:rPr>
+    </w:lvl>
+    <w:lvl w:ilvl="1" w:tplc="04090003">
+      <w:start w:val="1"/>
+      <w:numFmt w:val="bullet"/>
+      <w:lvlText w:val="o"/>
+      <w:lvlJc w:val="left"/>
+      <w:pPr>
+        <w:ind w:left="1440" w:hanging="360"/>
+      </w:pPr>
+      <w:rPr>
+        <w:rFonts w:ascii="Courier New" w:hAnsi="Courier New" w:cs="Courier New" w:hint="default"/>
+      </w:rPr>
+    </w:lvl>
+    <w:lvl w:ilvl="2" w:tplc="04090005">
+      <w:start w:val="1"/>
+      <w:numFmt w:val="bullet"/>
+      <w:lvlText w:val=""/>
+      <w:lvlJc w:val="left"/>
+      <w:pPr>
+        <w:ind w:left="2160" w:hanging="360"/>
+      </w:pPr>
+      <w:rPr>
+        <w:rFonts w:ascii="Wingdings" w:hAnsi="Wingdings" w:hint="default"/>
+      </w:rPr>
+    </w:lvl>
+    <w:lvl w:ilvl="3" w:tplc="04090001" w:tentative="1">
+      <w:start w:val="1"/>
+      <w:numFmt w:val="bullet"/>
+      <w:lvlText w:val=""/>
+      <w:lvlJc w:val="left"/>
+      <w:pPr>
+        <w:ind w:left="2880" w:hanging="360"/>
+      </w:pPr>
+      <w:rPr>
+        <w:rFonts w:ascii="Symbol" w:hAnsi="Symbol" w:hint="default"/>
+      </w:rPr>
+    </w:lvl>
+    <w:lvl w:ilvl="4" w:tplc="04090003" w:tentative="1">
+      <w:start w:val="1"/>
+      <w:numFmt w:val="bullet"/>
+      <w:lvlText w:val="o"/>
+      <w:lvlJc w:val="left"/>
+      <w:pPr>
+        <w:ind w:left="3600" w:hanging="360"/>
+      </w:pPr>
+      <w:rPr>
+        <w:rFonts w:ascii="Courier New" w:hAnsi="Courier New" w:cs="Courier New" w:hint="default"/>
+      </w:rPr>
+    </w:lvl>
+    <w:lvl w:ilvl="5" w:tplc="04090005" w:tentative="1">
+      <w:start w:val="1"/>
+      <w:numFmt w:val="bullet"/>
+      <w:lvlText w:val=""/>
+      <w:lvlJc w:val="left"/>
+      <w:pPr>
+        <w:ind w:left="4320" w:hanging="360"/>
+      </w:pPr>
+      <w:rPr>
+        <w:rFonts w:ascii="Wingdings" w:hAnsi="Wingdings" w:hint="default"/>
+      </w:rPr>
+    </w:lvl>
+    <w:lvl w:ilvl="6" w:tplc="04090001" w:tentative="1">
+      <w:start w:val="1"/>
+      <w:numFmt w:val="bullet"/>
+      <w:lvlText w:val=""/>
+      <w:lvlJc w:val="left"/>
+      <w:pPr>
+        <w:ind w:left="5040" w:hanging="360"/>
+      </w:pPr>
+      <w:rPr>
+        <w:rFonts w:ascii="Symbol" w:hAnsi="Symbol" w:hint="default"/>
+      </w:rPr>
+    </w:lvl>
+    <w:lvl w:ilvl="7" w:tplc="04090003" w:tentative="1">
+      <w:start w:val="1"/>
+      <w:numFmt w:val="bullet"/>
+      <w:lvlText w:val="o"/>
+      <w:lvlJc w:val="left"/>
+      <w:pPr>
+        <w:ind w:left="5760" w:hanging="360"/>
+      </w:pPr>
+      <w:rPr>
+        <w:rFonts w:ascii="Courier New" w:hAnsi="Courier New" w:cs="Courier New" w:hint="default"/>
+      </w:rPr>
+    </w:lvl>
+    <w:lvl w:ilvl="8" w:tplc="04090005" w:tentative="1">
+      <w:start w:val="1"/>
+      <w:numFmt w:val="bullet"/>
+      <w:lvlText w:val=""/>
+      <w:lvlJc w:val="left"/>
+      <w:pPr>
+        <w:ind w:left="6480" w:hanging="360"/>
+      </w:pPr>
+      <w:rPr>
+        <w:rFonts w:ascii="Wingdings" w:hAnsi="Wingdings" w:hint="default"/>
+      </w:rPr>
+    </w:lvl>
+  </w:abstractNum>
+  <w:abstractNum w:abstractNumId="3" w15:restartNumberingAfterBreak="0">
     <w:nsid w:val="0D633A60"/>
     <w:multiLevelType w:val="hybridMultilevel"/>
     <w:tmpl w:val="60668118"/>
@@ -4120,7 +5228,7 @@
       </w:rPr>
     </w:lvl>
   </w:abstractNum>
-  <w:abstractNum w:abstractNumId="3" w15:restartNumberingAfterBreak="0">
+  <w:abstractNum w:abstractNumId="4" w15:restartNumberingAfterBreak="0">
     <w:nsid w:val="188C70F3"/>
     <w:multiLevelType w:val="hybridMultilevel"/>
     <w:tmpl w:val="C63CA820"/>
@@ -4233,7 +5341,7 @@
       </w:rPr>
     </w:lvl>
   </w:abstractNum>
-  <w:abstractNum w:abstractNumId="4" w15:restartNumberingAfterBreak="0">
+  <w:abstractNum w:abstractNumId="5" w15:restartNumberingAfterBreak="0">
     <w:nsid w:val="1B0B2125"/>
     <w:multiLevelType w:val="hybridMultilevel"/>
     <w:tmpl w:val="82545AB8"/>
@@ -4346,7 +5454,7 @@
       </w:rPr>
     </w:lvl>
   </w:abstractNum>
-  <w:abstractNum w:abstractNumId="5" w15:restartNumberingAfterBreak="0">
+  <w:abstractNum w:abstractNumId="6" w15:restartNumberingAfterBreak="0">
     <w:nsid w:val="282F44EF"/>
     <w:multiLevelType w:val="hybridMultilevel"/>
     <w:tmpl w:val="D792A5B4"/>
@@ -4459,10 +5567,10 @@
       </w:rPr>
     </w:lvl>
   </w:abstractNum>
-  <w:abstractNum w:abstractNumId="6" w15:restartNumberingAfterBreak="0">
+  <w:abstractNum w:abstractNumId="7" w15:restartNumberingAfterBreak="0">
     <w:nsid w:val="2D9431C6"/>
     <w:multiLevelType w:val="hybridMultilevel"/>
-    <w:tmpl w:val="46FE1244"/>
+    <w:tmpl w:val="5BC031AA"/>
     <w:lvl w:ilvl="0" w:tplc="04090001">
       <w:start w:val="1"/>
       <w:numFmt w:val="bullet"/>
@@ -4572,7 +5680,7 @@
       </w:rPr>
     </w:lvl>
   </w:abstractNum>
-  <w:abstractNum w:abstractNumId="7" w15:restartNumberingAfterBreak="0">
+  <w:abstractNum w:abstractNumId="8" w15:restartNumberingAfterBreak="0">
     <w:nsid w:val="601435EE"/>
     <w:multiLevelType w:val="hybridMultilevel"/>
     <w:tmpl w:val="69100442"/>
@@ -4685,29 +5793,148 @@
       </w:rPr>
     </w:lvl>
   </w:abstractNum>
+  <w:abstractNum w:abstractNumId="9" w15:restartNumberingAfterBreak="0">
+    <w:nsid w:val="648D301C"/>
+    <w:multiLevelType w:val="hybridMultilevel"/>
+    <w:tmpl w:val="D2A4880E"/>
+    <w:lvl w:ilvl="0" w:tplc="04090001">
+      <w:start w:val="1"/>
+      <w:numFmt w:val="bullet"/>
+      <w:lvlText w:val=""/>
+      <w:lvlJc w:val="left"/>
+      <w:pPr>
+        <w:ind w:left="720" w:hanging="360"/>
+      </w:pPr>
+      <w:rPr>
+        <w:rFonts w:ascii="Symbol" w:hAnsi="Symbol" w:hint="default"/>
+      </w:rPr>
+    </w:lvl>
+    <w:lvl w:ilvl="1" w:tplc="04090003" w:tentative="1">
+      <w:start w:val="1"/>
+      <w:numFmt w:val="bullet"/>
+      <w:lvlText w:val="o"/>
+      <w:lvlJc w:val="left"/>
+      <w:pPr>
+        <w:ind w:left="1440" w:hanging="360"/>
+      </w:pPr>
+      <w:rPr>
+        <w:rFonts w:ascii="Courier New" w:hAnsi="Courier New" w:cs="Courier New" w:hint="default"/>
+      </w:rPr>
+    </w:lvl>
+    <w:lvl w:ilvl="2" w:tplc="04090005" w:tentative="1">
+      <w:start w:val="1"/>
+      <w:numFmt w:val="bullet"/>
+      <w:lvlText w:val=""/>
+      <w:lvlJc w:val="left"/>
+      <w:pPr>
+        <w:ind w:left="2160" w:hanging="360"/>
+      </w:pPr>
+      <w:rPr>
+        <w:rFonts w:ascii="Wingdings" w:hAnsi="Wingdings" w:hint="default"/>
+      </w:rPr>
+    </w:lvl>
+    <w:lvl w:ilvl="3" w:tplc="04090001" w:tentative="1">
+      <w:start w:val="1"/>
+      <w:numFmt w:val="bullet"/>
+      <w:lvlText w:val=""/>
+      <w:lvlJc w:val="left"/>
+      <w:pPr>
+        <w:ind w:left="2880" w:hanging="360"/>
+      </w:pPr>
+      <w:rPr>
+        <w:rFonts w:ascii="Symbol" w:hAnsi="Symbol" w:hint="default"/>
+      </w:rPr>
+    </w:lvl>
+    <w:lvl w:ilvl="4" w:tplc="04090003" w:tentative="1">
+      <w:start w:val="1"/>
+      <w:numFmt w:val="bullet"/>
+      <w:lvlText w:val="o"/>
+      <w:lvlJc w:val="left"/>
+      <w:pPr>
+        <w:ind w:left="3600" w:hanging="360"/>
+      </w:pPr>
+      <w:rPr>
+        <w:rFonts w:ascii="Courier New" w:hAnsi="Courier New" w:cs="Courier New" w:hint="default"/>
+      </w:rPr>
+    </w:lvl>
+    <w:lvl w:ilvl="5" w:tplc="04090005" w:tentative="1">
+      <w:start w:val="1"/>
+      <w:numFmt w:val="bullet"/>
+      <w:lvlText w:val=""/>
+      <w:lvlJc w:val="left"/>
+      <w:pPr>
+        <w:ind w:left="4320" w:hanging="360"/>
+      </w:pPr>
+      <w:rPr>
+        <w:rFonts w:ascii="Wingdings" w:hAnsi="Wingdings" w:hint="default"/>
+      </w:rPr>
+    </w:lvl>
+    <w:lvl w:ilvl="6" w:tplc="04090001" w:tentative="1">
+      <w:start w:val="1"/>
+      <w:numFmt w:val="bullet"/>
+      <w:lvlText w:val=""/>
+      <w:lvlJc w:val="left"/>
+      <w:pPr>
+        <w:ind w:left="5040" w:hanging="360"/>
+      </w:pPr>
+      <w:rPr>
+        <w:rFonts w:ascii="Symbol" w:hAnsi="Symbol" w:hint="default"/>
+      </w:rPr>
+    </w:lvl>
+    <w:lvl w:ilvl="7" w:tplc="04090003" w:tentative="1">
+      <w:start w:val="1"/>
+      <w:numFmt w:val="bullet"/>
+      <w:lvlText w:val="o"/>
+      <w:lvlJc w:val="left"/>
+      <w:pPr>
+        <w:ind w:left="5760" w:hanging="360"/>
+      </w:pPr>
+      <w:rPr>
+        <w:rFonts w:ascii="Courier New" w:hAnsi="Courier New" w:cs="Courier New" w:hint="default"/>
+      </w:rPr>
+    </w:lvl>
+    <w:lvl w:ilvl="8" w:tplc="04090005" w:tentative="1">
+      <w:start w:val="1"/>
+      <w:numFmt w:val="bullet"/>
+      <w:lvlText w:val=""/>
+      <w:lvlJc w:val="left"/>
+      <w:pPr>
+        <w:ind w:left="6480" w:hanging="360"/>
+      </w:pPr>
+      <w:rPr>
+        <w:rFonts w:ascii="Wingdings" w:hAnsi="Wingdings" w:hint="default"/>
+      </w:rPr>
+    </w:lvl>
+  </w:abstractNum>
   <w:num w:numId="1">
-    <w:abstractNumId w:val="4"/>
+    <w:abstractNumId w:val="5"/>
   </w:num>
   <w:num w:numId="2">
     <w:abstractNumId w:val="0"/>
   </w:num>
   <w:num w:numId="3">
-    <w:abstractNumId w:val="7"/>
+    <w:abstractNumId w:val="8"/>
   </w:num>
   <w:num w:numId="4">
-    <w:abstractNumId w:val="3"/>
+    <w:abstractNumId w:val="4"/>
   </w:num>
   <w:num w:numId="5">
-    <w:abstractNumId w:val="5"/>
+    <w:abstractNumId w:val="6"/>
   </w:num>
   <w:num w:numId="6">
     <w:abstractNumId w:val="1"/>
   </w:num>
   <w:num w:numId="7">
+    <w:abstractNumId w:val="3"/>
+  </w:num>
+  <w:num w:numId="8">
+    <w:abstractNumId w:val="7"/>
+  </w:num>
+  <w:num w:numId="9">
     <w:abstractNumId w:val="2"/>
   </w:num>
-  <w:num w:numId="8">
-    <w:abstractNumId w:val="6"/>
+  <w:num w:numId="10">
+    <w:abstractNumId w:val="9"/>
   </w:num>
 </w:numbering>
 </file>
@@ -5176,6 +6403,28 @@
       <w:szCs w:val="24"/>
     </w:rPr>
   </w:style>
+  <w:style w:type="paragraph" w:styleId="Heading4">
+    <w:name w:val="heading 4"/>
+    <w:basedOn w:val="Normal"/>
+    <w:next w:val="Normal"/>
+    <w:link w:val="Heading4Char"/>
+    <w:uiPriority w:val="9"/>
+    <w:unhideWhenUsed/>
+    <w:qFormat/>
+    <w:rsid w:val="00967097"/>
+    <w:pPr>
+      <w:keepNext/>
+      <w:keepLines/>
+      <w:spacing w:before="40" w:after="0"/>
+      <w:outlineLvl w:val="3"/>
+    </w:pPr>
+    <w:rPr>
+      <w:rFonts w:asciiTheme="majorHAnsi" w:eastAsiaTheme="majorEastAsia" w:hAnsiTheme="majorHAnsi" w:cstheme="majorBidi"/>
+      <w:i/>
+      <w:iCs/>
+      <w:color w:val="2F5496" w:themeColor="accent1" w:themeShade="BF"/>
+    </w:rPr>
+  </w:style>
   <w:style w:type="character" w:default="1" w:styleId="DefaultParagraphFont">
     <w:name w:val="Default Paragraph Font"/>
     <w:uiPriority w:val="1"/>
@@ -5332,6 +6581,19 @@
     <w:rsid w:val="00041650"/>
     <w:rPr>
       <w:vertAlign w:val="superscript"/>
+    </w:rPr>
+  </w:style>
+  <w:style w:type="character" w:customStyle="1" w:styleId="Heading4Char">
+    <w:name w:val="Heading 4 Char"/>
+    <w:basedOn w:val="DefaultParagraphFont"/>
+    <w:link w:val="Heading4"/>
+    <w:uiPriority w:val="9"/>
+    <w:rsid w:val="00967097"/>
+    <w:rPr>
+      <w:rFonts w:asciiTheme="majorHAnsi" w:eastAsiaTheme="majorEastAsia" w:hAnsiTheme="majorHAnsi" w:cstheme="majorBidi"/>
+      <w:i/>
+      <w:iCs/>
+      <w:color w:val="2F5496" w:themeColor="accent1" w:themeShade="BF"/>
     </w:rPr>
   </w:style>
 </w:styles>

</xml_diff>